<commit_message>
thêm biểu đồ ngữ cảnh
</commit_message>
<xml_diff>
--- a/BaoCaoSBA.docx
+++ b/BaoCaoSBA.docx
@@ -1327,8 +1327,8 @@
         <w:t>MỤC LỤC</w:t>
       </w:r>
     </w:p>
-    <w:bookmarkStart w:id="0" w:name="_Toc388692052" w:displacedByCustomXml="next"/>
-    <w:bookmarkStart w:id="1" w:name="_Toc68091469" w:displacedByCustomXml="next"/>
+    <w:bookmarkStart w:id="0" w:name="_Toc68091469" w:displacedByCustomXml="next"/>
+    <w:bookmarkStart w:id="1" w:name="_Toc388692052" w:displacedByCustomXml="next"/>
     <w:sdt>
       <w:sdtPr>
         <w:rPr>
@@ -6724,22 +6724,276 @@
       </w:r>
     </w:p>
     <w:p>
-      <w:r>
+      <w:pPr>
+        <w:ind w:firstLine="0"/>
         <w:rPr>
           <w:sz w:val="28"/>
           <w:szCs w:val="28"/>
-          <w:highlight w:val="yellow"/>
-        </w:rPr>
-        <w:t>(Thêm biểu đồ ngữ cảnh)</w:t>
+        </w:rPr>
+      </w:pPr>
+      <w:r>
+        <w:rPr>
+          <w:noProof/>
+        </w:rPr>
+        <w:lastRenderedPageBreak/>
+        <w:drawing>
+          <wp:inline distT="0" distB="0" distL="0" distR="0" wp14:anchorId="062F4E4A" wp14:editId="6E3E85B6">
+            <wp:extent cx="5943600" cy="4445000"/>
+            <wp:effectExtent l="0" t="0" r="0" b="0"/>
+            <wp:docPr id="1831656661" name="Picture 1"/>
+            <wp:cNvGraphicFramePr>
+              <a:graphicFrameLocks xmlns:a="http://schemas.openxmlformats.org/drawingml/2006/main" noChangeAspect="1"/>
+            </wp:cNvGraphicFramePr>
+            <a:graphic xmlns:a="http://schemas.openxmlformats.org/drawingml/2006/main">
+              <a:graphicData uri="http://schemas.openxmlformats.org/drawingml/2006/picture">
+                <pic:pic xmlns:pic="http://schemas.openxmlformats.org/drawingml/2006/picture">
+                  <pic:nvPicPr>
+                    <pic:cNvPr id="1831656661" name=""/>
+                    <pic:cNvPicPr/>
+                  </pic:nvPicPr>
+                  <pic:blipFill>
+                    <a:blip r:embed="rId8"/>
+                    <a:stretch>
+                      <a:fillRect/>
+                    </a:stretch>
+                  </pic:blipFill>
+                  <pic:spPr>
+                    <a:xfrm>
+                      <a:off x="0" y="0"/>
+                      <a:ext cx="5943600" cy="4445000"/>
+                    </a:xfrm>
+                    <a:prstGeom prst="rect">
+                      <a:avLst/>
+                    </a:prstGeom>
+                  </pic:spPr>
+                </pic:pic>
+              </a:graphicData>
+            </a:graphic>
+          </wp:inline>
+        </w:drawing>
       </w:r>
     </w:p>
     <w:p>
       <w:pPr>
+        <w:ind w:firstLine="0"/>
+        <w:rPr>
+          <w:sz w:val="28"/>
+          <w:szCs w:val="28"/>
+        </w:rPr>
+      </w:pPr>
+      <w:r>
+        <w:rPr>
+          <w:sz w:val="28"/>
+          <w:szCs w:val="28"/>
+        </w:rPr>
+        <w:tab/>
+        <w:t>Trong đó:</w:t>
+      </w:r>
+    </w:p>
+    <w:p>
+      <w:pPr>
+        <w:pStyle w:val="ListParagraph"/>
+        <w:numPr>
+          <w:ilvl w:val="0"/>
+          <w:numId w:val="20"/>
+        </w:numPr>
+        <w:rPr>
+          <w:sz w:val="28"/>
+          <w:szCs w:val="28"/>
+        </w:rPr>
+      </w:pPr>
+      <w:r>
+        <w:rPr>
+          <w:sz w:val="28"/>
+          <w:szCs w:val="28"/>
+        </w:rPr>
+        <w:t>Ứng dụng Đọc Truyện Chữ</w:t>
+      </w:r>
+      <w:r>
+        <w:rPr>
+          <w:sz w:val="28"/>
+          <w:szCs w:val="28"/>
+        </w:rPr>
+        <w:t xml:space="preserve">: </w:t>
+      </w:r>
+      <w:r>
+        <w:rPr>
+          <w:sz w:val="28"/>
+          <w:szCs w:val="28"/>
+        </w:rPr>
+        <w:t>Đây là hệ thống chính đang được nghiên cứu và phát triển. Nó chịu trách nhiệm quản lý tất cả các chức năng cốt lõi của một ứng dụng đọc truyện chữ, bao gồm việc quản lý người dùng, truyện, chương, bình luận, và các tương tác khác. Hệ thống này xử lý dữ liệu đầu vào từ các thực thể bên ngoài và cung cấp dữ liệu đầu ra cho chúng.</w:t>
+      </w:r>
+    </w:p>
+    <w:p>
+      <w:pPr>
+        <w:pStyle w:val="ListParagraph"/>
+        <w:numPr>
+          <w:ilvl w:val="0"/>
+          <w:numId w:val="20"/>
+        </w:numPr>
+        <w:rPr>
+          <w:sz w:val="28"/>
+          <w:szCs w:val="28"/>
+        </w:rPr>
+      </w:pPr>
+      <w:r>
+        <w:rPr>
+          <w:sz w:val="28"/>
+          <w:szCs w:val="28"/>
+        </w:rPr>
+        <w:t>Độc giả</w:t>
+      </w:r>
+      <w:r>
+        <w:rPr>
+          <w:sz w:val="28"/>
+          <w:szCs w:val="28"/>
+        </w:rPr>
+        <w:t xml:space="preserve">: </w:t>
+      </w:r>
+      <w:r>
+        <w:rPr>
+          <w:sz w:val="28"/>
+          <w:szCs w:val="28"/>
+        </w:rPr>
+        <w:t>L</w:t>
+      </w:r>
+      <w:r>
+        <w:rPr>
+          <w:sz w:val="28"/>
+          <w:szCs w:val="28"/>
+        </w:rPr>
+        <w:t>à người dùng cuối của ứng dụng, tương tác trực tiếp với hệ thống để thực hiện các hành động như đăng nhập, đăng ký, tìm kiếm, đọc truyện, bình luận, theo dõi truyện/tác giả, báo cáo vi phạm, và quản lý thông tin cá nhân. Độc giả cung cấp dữ liệu yêu cầu và nhận nội dung/thông báo từ hệ thống.</w:t>
+      </w:r>
+    </w:p>
+    <w:p>
+      <w:pPr>
+        <w:pStyle w:val="ListParagraph"/>
+        <w:numPr>
+          <w:ilvl w:val="0"/>
+          <w:numId w:val="20"/>
+        </w:numPr>
+        <w:rPr>
+          <w:sz w:val="28"/>
+          <w:szCs w:val="28"/>
+        </w:rPr>
+      </w:pPr>
+      <w:r>
+        <w:rPr>
+          <w:sz w:val="28"/>
+          <w:szCs w:val="28"/>
+        </w:rPr>
+        <w:lastRenderedPageBreak/>
+        <w:t xml:space="preserve">Tác giả: </w:t>
+      </w:r>
+      <w:r>
+        <w:rPr>
+          <w:sz w:val="28"/>
+          <w:szCs w:val="28"/>
+        </w:rPr>
+        <w:t>Là người tạo ra và đăng tải nội dung truyện lên ứng dụng. Tác giả tương tác với hệ thống để quản lý các bộ truyện và chương truyện của mình (thêm, sửa, xóa), xem thống kê liên quan đến tác phẩm của họ, và thực hiện yêu cầu rút tiền (nếu có tính năng trả phí/doanh thu).</w:t>
+      </w:r>
+    </w:p>
+    <w:p>
+      <w:pPr>
+        <w:pStyle w:val="ListParagraph"/>
+        <w:numPr>
+          <w:ilvl w:val="0"/>
+          <w:numId w:val="20"/>
+        </w:numPr>
+        <w:rPr>
+          <w:sz w:val="28"/>
+          <w:szCs w:val="28"/>
+        </w:rPr>
+      </w:pPr>
+      <w:r>
+        <w:rPr>
+          <w:sz w:val="28"/>
+          <w:szCs w:val="28"/>
+        </w:rPr>
+        <w:t xml:space="preserve">Quản trị viên: </w:t>
+      </w:r>
+      <w:r>
+        <w:rPr>
+          <w:sz w:val="28"/>
+          <w:szCs w:val="28"/>
+        </w:rPr>
+        <w:t>Là người quản lý hệ thống, có quyền kiểm soát và điều hành các hoạt động của ứng dụng. Quản trị viên thực hiện các tác vụ như đăng nhập quản lý, duyệt/ẩn/xóa nội dung (tác phẩm, chương, bình luận), quản lý tài khoản người dùng, xử lý báo cáo vi phạm, và cấu hình các cài đặt hệ thống.</w:t>
+      </w:r>
+    </w:p>
+    <w:p>
+      <w:pPr>
+        <w:pStyle w:val="ListParagraph"/>
+        <w:numPr>
+          <w:ilvl w:val="0"/>
+          <w:numId w:val="20"/>
+        </w:numPr>
+        <w:rPr>
+          <w:sz w:val="28"/>
+          <w:szCs w:val="28"/>
+        </w:rPr>
+      </w:pPr>
+      <w:r>
+        <w:rPr>
+          <w:sz w:val="28"/>
+          <w:szCs w:val="28"/>
+        </w:rPr>
+        <w:t xml:space="preserve">Hệ thống thanh toán: </w:t>
+      </w:r>
+      <w:r>
+        <w:rPr>
+          <w:sz w:val="28"/>
+          <w:szCs w:val="28"/>
+        </w:rPr>
+        <w:t xml:space="preserve">Là một hệ thống bên ngoài xử lý các giao dịch tài chính. Hệ thống của chúng ta gửi yêu cầu thanh toán/rút tiền đến nó và nhận lại xác nhận về kết quả của giao dịch. Điều này áp dụng </w:t>
+      </w:r>
+      <w:r>
+        <w:rPr>
+          <w:sz w:val="28"/>
+          <w:szCs w:val="28"/>
+        </w:rPr>
+        <w:t>cho</w:t>
+      </w:r>
+      <w:r>
+        <w:rPr>
+          <w:sz w:val="28"/>
+          <w:szCs w:val="28"/>
+        </w:rPr>
+        <w:t xml:space="preserve"> tính năng như trả tiền cho tác giả.</w:t>
+      </w:r>
+    </w:p>
+    <w:p>
+      <w:pPr>
+        <w:pStyle w:val="ListParagraph"/>
+        <w:numPr>
+          <w:ilvl w:val="0"/>
+          <w:numId w:val="20"/>
+        </w:numPr>
+        <w:rPr>
+          <w:sz w:val="28"/>
+          <w:szCs w:val="28"/>
+        </w:rPr>
+      </w:pPr>
+      <w:r>
+        <w:rPr>
+          <w:sz w:val="28"/>
+          <w:szCs w:val="28"/>
+        </w:rPr>
+        <w:t xml:space="preserve">Google/Facebook: </w:t>
+      </w:r>
+      <w:r>
+        <w:rPr>
+          <w:sz w:val="28"/>
+          <w:szCs w:val="28"/>
+        </w:rPr>
+        <w:t>Là các nhà cung cấp dịch vụ xác thực bên ngoài. Ứng dụng tương tác với các hệ thống này để cho phép người dùng đăng nhập thông qua tài khoản Google hoặc Facebook của họ, cung cấp trải nghiệm đăng nhập tiện lợi. Hệ thống của chúng ta gửi yêu cầu xác thực và nhận thông tin xác thực từ các dịch vụ này.</w:t>
+      </w:r>
+    </w:p>
+    <w:p>
+      <w:pPr>
         <w:pStyle w:val="Heading2"/>
       </w:pPr>
       <w:bookmarkStart w:id="15" w:name="_Toc181089448"/>
       <w:r>
-        <w:lastRenderedPageBreak/>
         <w:t>Cơ hội kinh doanh của sản phẩm</w:t>
       </w:r>
       <w:bookmarkEnd w:id="15"/>
@@ -6751,7 +7005,11 @@
     </w:p>
     <w:p>
       <w:r>
-        <w:t>Việc phát triển một ứng dụng đọc truyện chữ trực tuyến với thuật toán đề xuất thông minh, giao diện thân thiện và mô hình kinh doanh linh hoạt sẽ mang lại lợi ích cho cả người dùng lẫn các tác giả của nội dung. Hệ thống này sẽ giúp tiết kiệm thời gian cho độc giả, nâng cao khả năng tiếp cận các tác phẩm yêu thích và tối ưu hóa trải nghiệm đọc. Ngoài ra, việc thu thập dữ liệu về xu hướng đọc cũng sẽ giúp các nhà phát tiển cải thiện nội dung, nâng cao chất lượng dịch vụ về đề xuất truyện theo đúng thị trường</w:t>
+        <w:t xml:space="preserve">Việc phát triển một ứng dụng đọc truyện chữ trực tuyến với thuật toán đề xuất thông minh, giao diện thân thiện và mô hình kinh doanh linh hoạt sẽ mang lại lợi ích cho cả người dùng lẫn các tác giả của nội dung. Hệ thống này sẽ giúp tiết kiệm thời gian cho độc giả, </w:t>
+      </w:r>
+      <w:r>
+        <w:lastRenderedPageBreak/>
+        <w:t>nâng cao khả năng tiếp cận các tác phẩm yêu thích và tối ưu hóa trải nghiệm đọc. Ngoài ra, việc thu thập dữ liệu về xu hướng đọc cũng sẽ giúp các nhà phát tiển cải thiện nội dung, nâng cao chất lượng dịch vụ về đề xuất truyện theo đúng thị trường</w:t>
       </w:r>
       <w:r>
         <w:t>.</w:t>
@@ -6777,11 +7035,7 @@
     </w:p>
     <w:p>
       <w:r>
-        <w:t xml:space="preserve">Dành cho các độc giả yêu thích truyện đặc biệt là truyện chữ và các tác giả sáng tác truyện hay những người có sở thích sáng tác truyện. Những người đang tìm kiếm một nền tảng đọc truyện và sáng tác truyện cá nhân hóa, minh bạch, phong phú, có sự tương tác giữa độc giả và tác giả và đặc biệt là không bị gián đoạn quá nhiều bởi quảng cáo. Ứng dụng đọc truyện chữ trực tuyến là nền tảng đọc và sáng tác truyện trên thiết bị di động. Ứng dụng cung cấp cho độc giả một môi trường đọc truyện thoải mái và được cá nhân hóa theo nhu cầu, theo dõi truyện yêu thích, tạo các bộ truyện để lưu trữ. Ứng dụng cũng cung cấp cho tác giả các công cụ hỗ trợ cho quy trình sáng tác và đăng tải, theo dõi và quản lý tác phẩm. Các độc giả có thể kiếm tiền từ số lần đọc của độc giả. Ứng dụng cũng tập trung </w:t>
-      </w:r>
-      <w:r>
-        <w:lastRenderedPageBreak/>
-        <w:t>vào giao tiếp và tương tác giữa tác giả và độc giả. Không giống các ứng dụng hiện tại khi có quá nhiều quảng cáo được chèn vào làm gián đọan trải nghiệm của người dùng, thiếu sự tương tác giữa độc giả và tác giả, tác giả thì thiếu công cụ để làm tăng chất lượng của tác phẩm. Ứng dụng đọc truyện chữ trực tuyến tập trung vào trải nghiệm của người dùng của độc giả cũng như tác giả, giúp các tác giả có thểm thu nhập và độc giả có một môi trường đọc truyện thân thiện.</w:t>
+        <w:t>Dành cho các độc giả yêu thích truyện đặc biệt là truyện chữ và các tác giả sáng tác truyện hay những người có sở thích sáng tác truyện. Những người đang tìm kiếm một nền tảng đọc truyện và sáng tác truyện cá nhân hóa, minh bạch, phong phú, có sự tương tác giữa độc giả và tác giả và đặc biệt là không bị gián đoạn quá nhiều bởi quảng cáo. Ứng dụng đọc truyện chữ trực tuyến là nền tảng đọc và sáng tác truyện trên thiết bị di động. Ứng dụng cung cấp cho độc giả một môi trường đọc truyện thoải mái và được cá nhân hóa theo nhu cầu, theo dõi truyện yêu thích, tạo các bộ truyện để lưu trữ. Ứng dụng cũng cung cấp cho tác giả các công cụ hỗ trợ cho quy trình sáng tác và đăng tải, theo dõi và quản lý tác phẩm. Các độc giả có thể kiếm tiền từ số lần đọc của độc giả. Ứng dụng cũng tập trung vào giao tiếp và tương tác giữa tác giả và độc giả. Không giống các ứng dụng hiện tại khi có quá nhiều quảng cáo được chèn vào làm gián đọan trải nghiệm của người dùng, thiếu sự tương tác giữa độc giả và tác giả, tác giả thì thiếu công cụ để làm tăng chất lượng của tác phẩm. Ứng dụng đọc truyện chữ trực tuyến tập trung vào trải nghiệm của người dùng của độc giả cũng như tác giả, giúp các tác giả có thểm thu nhập và độc giả có một môi trường đọc truyện thân thiện.</w:t>
       </w:r>
     </w:p>
     <w:p>
@@ -6790,6 +7044,7 @@
       </w:pPr>
       <w:bookmarkStart w:id="17" w:name="_Toc181089450"/>
       <w:r>
+        <w:lastRenderedPageBreak/>
         <w:t>Các tính năng chính</w:t>
       </w:r>
       <w:bookmarkEnd w:id="17"/>
@@ -6818,7 +7073,7 @@
                     <pic:cNvPicPr/>
                   </pic:nvPicPr>
                   <pic:blipFill>
-                    <a:blip r:embed="rId8"/>
+                    <a:blip r:embed="rId9"/>
                     <a:stretch>
                       <a:fillRect/>
                     </a:stretch>
@@ -6861,7 +7116,6 @@
         <w:ind w:firstLine="720"/>
       </w:pPr>
       <w:r>
-        <w:lastRenderedPageBreak/>
         <w:t xml:space="preserve">FE-2: Quản lý tác phẩm bao gồm đăng tải tác phẩm, quản lý chương truyện, tìm kiếm và xóa tác phẩm. Trong đó quản lý chương truyện gồm thêm, chỉnh sửa, xóa chương truyện, đọc truyện, bình luận, yêu thích, chia sẻ. </w:t>
       </w:r>
     </w:p>
@@ -6886,6 +7140,7 @@
         <w:ind w:firstLine="720"/>
       </w:pPr>
       <w:r>
+        <w:lastRenderedPageBreak/>
         <w:t xml:space="preserve">FE-5: Quản lý thông tin người dùng bao gồm theo dõi người dùng khác, nhắn tin riêng, quản lý danh sách đọc, chỉnh sửa trang cá nhân. Trong đó quản lý danh sách đọc gồm: thêm, xóa truyện vào danh sách đọc, tạo và xóa danh sách đọc. </w:t>
       </w:r>
     </w:p>
@@ -6992,7 +7247,6 @@
         <w:rPr>
           <w:szCs w:val="26"/>
         </w:rPr>
-        <w:lastRenderedPageBreak/>
         <w:t>LI-2: Chức năng bình luận không hỗ trợ đính kèm hình ảnh, video hoặc tệp đa phương tiện. Chỉ cho phép người dùng đăng bình luận dạng văn bản.</w:t>
       </w:r>
     </w:p>
@@ -7044,6 +7298,7 @@
         <w:rPr>
           <w:szCs w:val="26"/>
         </w:rPr>
+        <w:lastRenderedPageBreak/>
         <w:t xml:space="preserve">LI-5: </w:t>
       </w:r>
       <w:r>
@@ -7875,7 +8130,6 @@
                 <w:sz w:val="26"/>
                 <w:szCs w:val="26"/>
               </w:rPr>
-              <w:lastRenderedPageBreak/>
               <w:t>BR-</w:t>
             </w:r>
             <w:r>
@@ -8244,6 +8498,7 @@
                 <w:sz w:val="26"/>
                 <w:szCs w:val="26"/>
               </w:rPr>
+              <w:lastRenderedPageBreak/>
               <w:t>BR-</w:t>
             </w:r>
             <w:r>
@@ -9034,7 +9289,6 @@
                 <w:sz w:val="26"/>
                 <w:szCs w:val="26"/>
               </w:rPr>
-              <w:lastRenderedPageBreak/>
               <w:t>BR-</w:t>
             </w:r>
             <w:r>
@@ -9335,7 +9589,17 @@
                 <w:szCs w:val="26"/>
                 <w:lang w:val="vi-VN"/>
               </w:rPr>
-              <w:t>Cung cấp thông tin tài khoản ngân hàng chính xác (tên chủ tài khoản, số tài khoản, tên ngân hàng).</w:t>
+              <w:t xml:space="preserve">Cung cấp thông tin tài khoản ngân hàng chính xác (tên </w:t>
+            </w:r>
+            <w:r>
+              <w:rPr>
+                <w:rFonts w:ascii="Times New Roman" w:hAnsi="Times New Roman" w:cs="Times New Roman"/>
+                <w:sz w:val="26"/>
+                <w:szCs w:val="26"/>
+                <w:lang w:val="vi-VN"/>
+              </w:rPr>
+              <w:lastRenderedPageBreak/>
+              <w:t>chủ tài khoản, số tài khoản, tên ngân hàng).</w:t>
             </w:r>
           </w:p>
           <w:p>
@@ -9451,6 +9715,7 @@
                 <w:sz w:val="26"/>
                 <w:szCs w:val="26"/>
               </w:rPr>
+              <w:lastRenderedPageBreak/>
               <w:t>BR-</w:t>
             </w:r>
             <w:r>
@@ -10048,7 +10313,6 @@
                 <w:sz w:val="26"/>
                 <w:szCs w:val="26"/>
               </w:rPr>
-              <w:lastRenderedPageBreak/>
               <w:t>BR</w:t>
             </w:r>
             <w:r>
@@ -10460,6 +10724,7 @@
                 <w:szCs w:val="26"/>
                 <w:lang w:val="vi-VN"/>
               </w:rPr>
+              <w:lastRenderedPageBreak/>
               <w:t xml:space="preserve">Phương pháp tính: </w:t>
             </w:r>
             <w:r>
@@ -10525,6 +10790,7 @@
                 <w:sz w:val="26"/>
                 <w:szCs w:val="26"/>
               </w:rPr>
+              <w:lastRenderedPageBreak/>
               <w:t>BR</w:t>
             </w:r>
             <w:r>
@@ -11313,10 +11579,7 @@
               <w:jc w:val="center"/>
             </w:pPr>
             <w:r>
-              <w:t>UC-</w:t>
-            </w:r>
-            <w:r>
-              <w:t>02</w:t>
+              <w:t>UC-02</w:t>
             </w:r>
           </w:p>
         </w:tc>
@@ -11351,10 +11614,7 @@
               <w:jc w:val="center"/>
             </w:pPr>
             <w:r>
-              <w:t>UC-</w:t>
-            </w:r>
-            <w:r>
-              <w:t>03</w:t>
+              <w:t>UC-03</w:t>
             </w:r>
           </w:p>
         </w:tc>
@@ -11389,10 +11649,7 @@
               <w:jc w:val="center"/>
             </w:pPr>
             <w:r>
-              <w:t>UC-</w:t>
-            </w:r>
-            <w:r>
-              <w:t>04</w:t>
+              <w:t>UC-04</w:t>
             </w:r>
           </w:p>
         </w:tc>
@@ -11427,10 +11684,7 @@
               <w:jc w:val="center"/>
             </w:pPr>
             <w:r>
-              <w:t>UC-</w:t>
-            </w:r>
-            <w:r>
-              <w:t>53</w:t>
+              <w:t>UC-53</w:t>
             </w:r>
           </w:p>
         </w:tc>
@@ -11465,10 +11719,7 @@
               <w:jc w:val="center"/>
             </w:pPr>
             <w:r>
-              <w:t>UC-</w:t>
-            </w:r>
-            <w:r>
-              <w:t>05</w:t>
+              <w:t>UC-05</w:t>
             </w:r>
           </w:p>
         </w:tc>
@@ -11481,10 +11732,7 @@
               <w:ind w:firstLine="0"/>
             </w:pPr>
             <w:r>
-              <w:t>D</w:t>
-            </w:r>
-            <w:r>
-              <w:t>uyệt</w:t>
+              <w:t>Duyệt</w:t>
             </w:r>
             <w:r>
               <w:rPr>
@@ -11506,10 +11754,7 @@
               <w:jc w:val="center"/>
             </w:pPr>
             <w:r>
-              <w:t>UC-</w:t>
-            </w:r>
-            <w:r>
-              <w:t>06</w:t>
+              <w:t>UC-06</w:t>
             </w:r>
           </w:p>
         </w:tc>
@@ -11522,10 +11767,7 @@
               <w:ind w:firstLine="0"/>
             </w:pPr>
             <w:r>
-              <w:t>D</w:t>
-            </w:r>
-            <w:r>
-              <w:t>uyệt</w:t>
+              <w:t>Duyệt</w:t>
             </w:r>
             <w:r>
               <w:rPr>
@@ -11547,10 +11789,7 @@
               <w:jc w:val="center"/>
             </w:pPr>
             <w:r>
-              <w:t>UC-</w:t>
-            </w:r>
-            <w:r>
-              <w:t>07</w:t>
+              <w:t>UC-07</w:t>
             </w:r>
           </w:p>
         </w:tc>
@@ -11563,10 +11802,7 @@
               <w:ind w:firstLine="0"/>
             </w:pPr>
             <w:r>
-              <w:t>Ẩ</w:t>
-            </w:r>
-            <w:r>
-              <w:t>n</w:t>
+              <w:t>Ẩn</w:t>
             </w:r>
             <w:r>
               <w:rPr>
@@ -11588,10 +11824,7 @@
               <w:jc w:val="center"/>
             </w:pPr>
             <w:r>
-              <w:t>UC-</w:t>
-            </w:r>
-            <w:r>
-              <w:t>08</w:t>
+              <w:t>UC-08</w:t>
             </w:r>
           </w:p>
         </w:tc>
@@ -11604,10 +11837,7 @@
               <w:ind w:firstLine="0"/>
             </w:pPr>
             <w:r>
-              <w:t>Ẩ</w:t>
-            </w:r>
-            <w:r>
-              <w:t>n</w:t>
+              <w:t>Ẩn</w:t>
             </w:r>
             <w:r>
               <w:rPr>
@@ -11629,10 +11859,7 @@
               <w:jc w:val="center"/>
             </w:pPr>
             <w:r>
-              <w:t>UC-</w:t>
-            </w:r>
-            <w:r>
-              <w:t>51</w:t>
+              <w:t>UC-51</w:t>
             </w:r>
           </w:p>
         </w:tc>
@@ -11645,10 +11872,7 @@
               <w:ind w:firstLine="0"/>
             </w:pPr>
             <w:r>
-              <w:t>X</w:t>
-            </w:r>
-            <w:r>
-              <w:t>óa</w:t>
+              <w:t>Xóa</w:t>
             </w:r>
             <w:r>
               <w:rPr>
@@ -11670,10 +11894,7 @@
               <w:jc w:val="center"/>
             </w:pPr>
             <w:r>
-              <w:t>UC-</w:t>
-            </w:r>
-            <w:r>
-              <w:t>52</w:t>
+              <w:t>UC-52</w:t>
             </w:r>
           </w:p>
         </w:tc>
@@ -11686,10 +11907,7 @@
               <w:ind w:firstLine="0"/>
             </w:pPr>
             <w:r>
-              <w:t>X</w:t>
-            </w:r>
-            <w:r>
-              <w:t>óa</w:t>
+              <w:t>Xóa</w:t>
             </w:r>
             <w:r>
               <w:rPr>
@@ -11711,10 +11929,7 @@
               <w:jc w:val="center"/>
             </w:pPr>
             <w:r>
-              <w:t>UC-</w:t>
-            </w:r>
-            <w:r>
-              <w:t>09</w:t>
+              <w:t>UC-09</w:t>
             </w:r>
           </w:p>
         </w:tc>
@@ -11727,10 +11942,7 @@
               <w:ind w:firstLine="0"/>
             </w:pPr>
             <w:r>
-              <w:t>X</w:t>
-            </w:r>
-            <w:r>
-              <w:t>óa</w:t>
+              <w:t>Xóa</w:t>
             </w:r>
             <w:r>
               <w:rPr>
@@ -11752,10 +11964,7 @@
               <w:jc w:val="center"/>
             </w:pPr>
             <w:r>
-              <w:t>UC-</w:t>
-            </w:r>
-            <w:r>
-              <w:t>10</w:t>
+              <w:t>UC-10</w:t>
             </w:r>
           </w:p>
         </w:tc>
@@ -11768,10 +11977,7 @@
               <w:ind w:firstLine="0"/>
             </w:pPr>
             <w:r>
-              <w:t>Ẩ</w:t>
-            </w:r>
-            <w:r>
-              <w:t>n</w:t>
+              <w:t>Ẩn</w:t>
             </w:r>
             <w:r>
               <w:rPr>
@@ -11793,10 +11999,7 @@
               <w:jc w:val="center"/>
             </w:pPr>
             <w:r>
-              <w:t>UC-</w:t>
-            </w:r>
-            <w:r>
-              <w:t>11</w:t>
+              <w:t>UC-11</w:t>
             </w:r>
           </w:p>
         </w:tc>
@@ -11809,10 +12012,7 @@
               <w:ind w:firstLine="0"/>
             </w:pPr>
             <w:r>
-              <w:t>H</w:t>
-            </w:r>
-            <w:r>
-              <w:t>iển</w:t>
+              <w:t>Hiển</w:t>
             </w:r>
             <w:r>
               <w:rPr>
@@ -11834,10 +12034,7 @@
               <w:jc w:val="center"/>
             </w:pPr>
             <w:r>
-              <w:t>UC-</w:t>
-            </w:r>
-            <w:r>
-              <w:t>12</w:t>
+              <w:t>UC-12</w:t>
             </w:r>
           </w:p>
         </w:tc>
@@ -11850,10 +12047,7 @@
               <w:ind w:firstLine="0"/>
             </w:pPr>
             <w:r>
-              <w:t>H</w:t>
-            </w:r>
-            <w:r>
-              <w:t>iển</w:t>
+              <w:t>Hiển</w:t>
             </w:r>
             <w:r>
               <w:rPr>
@@ -11875,10 +12069,7 @@
               <w:jc w:val="center"/>
             </w:pPr>
             <w:r>
-              <w:t>UC-</w:t>
-            </w:r>
-            <w:r>
-              <w:t>13</w:t>
+              <w:t>UC-13</w:t>
             </w:r>
           </w:p>
         </w:tc>
@@ -11891,10 +12082,7 @@
               <w:ind w:firstLine="0"/>
             </w:pPr>
             <w:r>
-              <w:t>T</w:t>
-            </w:r>
-            <w:r>
-              <w:t>ìm</w:t>
+              <w:t>Tìm</w:t>
             </w:r>
             <w:r>
               <w:rPr>
@@ -11916,10 +12104,7 @@
               <w:jc w:val="center"/>
             </w:pPr>
             <w:r>
-              <w:t>UC-</w:t>
-            </w:r>
-            <w:r>
-              <w:t>14</w:t>
+              <w:t>UC-14</w:t>
             </w:r>
           </w:p>
         </w:tc>
@@ -11932,10 +12117,7 @@
               <w:ind w:firstLine="0"/>
             </w:pPr>
             <w:r>
-              <w:t>K</w:t>
-            </w:r>
-            <w:r>
-              <w:t>hóa</w:t>
+              <w:t>Khóa</w:t>
             </w:r>
             <w:r>
               <w:rPr>
@@ -11957,10 +12139,7 @@
               <w:jc w:val="center"/>
             </w:pPr>
             <w:r>
-              <w:t>UC-</w:t>
-            </w:r>
-            <w:r>
-              <w:t>15</w:t>
+              <w:t>UC-15</w:t>
             </w:r>
           </w:p>
         </w:tc>
@@ -11973,10 +12152,7 @@
               <w:ind w:firstLine="0"/>
             </w:pPr>
             <w:r>
-              <w:t>M</w:t>
-            </w:r>
-            <w:r>
-              <w:t>ở</w:t>
+              <w:t>Mở</w:t>
             </w:r>
             <w:r>
               <w:rPr>
@@ -11998,10 +12174,7 @@
               <w:jc w:val="center"/>
             </w:pPr>
             <w:r>
-              <w:t>UC-</w:t>
-            </w:r>
-            <w:r>
-              <w:t>16</w:t>
+              <w:t>UC-16</w:t>
             </w:r>
           </w:p>
         </w:tc>
@@ -12014,10 +12187,7 @@
               <w:ind w:firstLine="0"/>
             </w:pPr>
             <w:r>
-              <w:t>X</w:t>
-            </w:r>
-            <w:r>
-              <w:t>em</w:t>
+              <w:t>Xem</w:t>
             </w:r>
             <w:r>
               <w:rPr>
@@ -12039,10 +12209,7 @@
               <w:jc w:val="center"/>
             </w:pPr>
             <w:r>
-              <w:t>UC-</w:t>
-            </w:r>
-            <w:r>
-              <w:t>17</w:t>
+              <w:t>UC-17</w:t>
             </w:r>
           </w:p>
         </w:tc>
@@ -12055,10 +12222,7 @@
               <w:ind w:firstLine="0"/>
             </w:pPr>
             <w:r>
-              <w:t>X</w:t>
-            </w:r>
-            <w:r>
-              <w:t>ử</w:t>
+              <w:t>Xử</w:t>
             </w:r>
             <w:r>
               <w:rPr>
@@ -12080,10 +12244,7 @@
               <w:jc w:val="center"/>
             </w:pPr>
             <w:r>
-              <w:t>UC-</w:t>
-            </w:r>
-            <w:r>
-              <w:t>18</w:t>
+              <w:t>UC-18</w:t>
             </w:r>
           </w:p>
         </w:tc>
@@ -12096,10 +12257,7 @@
               <w:ind w:firstLine="0"/>
             </w:pPr>
             <w:r>
-              <w:t>H</w:t>
-            </w:r>
-            <w:r>
-              <w:t>iển</w:t>
+              <w:t>Hiển</w:t>
             </w:r>
             <w:r>
               <w:rPr>
@@ -12122,10 +12280,7 @@
             </w:pPr>
             <w:r>
               <w:lastRenderedPageBreak/>
-              <w:t>UC-</w:t>
-            </w:r>
-            <w:r>
-              <w:t>19</w:t>
+              <w:t>UC-19</w:t>
             </w:r>
           </w:p>
         </w:tc>
@@ -12138,10 +12293,7 @@
               <w:ind w:firstLine="0"/>
             </w:pPr>
             <w:r>
-              <w:t>T</w:t>
-            </w:r>
-            <w:r>
-              <w:t>hống</w:t>
+              <w:t>Thống</w:t>
             </w:r>
             <w:r>
               <w:rPr>
@@ -12163,10 +12315,7 @@
               <w:jc w:val="center"/>
             </w:pPr>
             <w:r>
-              <w:t>UC-</w:t>
-            </w:r>
-            <w:r>
-              <w:t>20</w:t>
+              <w:t>UC-20</w:t>
             </w:r>
           </w:p>
         </w:tc>
@@ -12179,10 +12328,7 @@
               <w:ind w:firstLine="0"/>
             </w:pPr>
             <w:r>
-              <w:t>T</w:t>
-            </w:r>
-            <w:r>
-              <w:t>hống</w:t>
+              <w:t>Thống</w:t>
             </w:r>
             <w:r>
               <w:rPr>
@@ -12204,10 +12350,7 @@
               <w:jc w:val="center"/>
             </w:pPr>
             <w:r>
-              <w:t>UC-</w:t>
-            </w:r>
-            <w:r>
-              <w:t>21</w:t>
+              <w:t>UC-21</w:t>
             </w:r>
           </w:p>
         </w:tc>
@@ -12220,10 +12363,7 @@
               <w:ind w:firstLine="0"/>
             </w:pPr>
             <w:r>
-              <w:t>T</w:t>
-            </w:r>
-            <w:r>
-              <w:t>ìm</w:t>
+              <w:t>Tìm</w:t>
             </w:r>
             <w:r>
               <w:rPr>
@@ -12245,10 +12385,7 @@
               <w:jc w:val="center"/>
             </w:pPr>
             <w:r>
-              <w:t>UC-</w:t>
-            </w:r>
-            <w:r>
-              <w:t>22</w:t>
+              <w:t>UC-22</w:t>
             </w:r>
           </w:p>
         </w:tc>
@@ -12261,10 +12398,7 @@
               <w:ind w:firstLine="0"/>
             </w:pPr>
             <w:r>
-              <w:t>T</w:t>
-            </w:r>
-            <w:r>
-              <w:t>ìm</w:t>
+              <w:t>Tìm</w:t>
             </w:r>
             <w:r>
               <w:rPr>
@@ -12286,10 +12420,7 @@
               <w:jc w:val="center"/>
             </w:pPr>
             <w:r>
-              <w:t>UC-</w:t>
-            </w:r>
-            <w:r>
-              <w:t>23</w:t>
+              <w:t>UC-23</w:t>
             </w:r>
           </w:p>
         </w:tc>
@@ -12302,10 +12433,7 @@
               <w:ind w:firstLine="0"/>
             </w:pPr>
             <w:r>
-              <w:t>T</w:t>
-            </w:r>
-            <w:r>
-              <w:t>ìm</w:t>
+              <w:t>Tìm</w:t>
             </w:r>
             <w:r>
               <w:rPr>
@@ -12327,10 +12455,7 @@
               <w:jc w:val="center"/>
             </w:pPr>
             <w:r>
-              <w:t>UC-</w:t>
-            </w:r>
-            <w:r>
-              <w:t>24</w:t>
+              <w:t>UC-24</w:t>
             </w:r>
           </w:p>
         </w:tc>
@@ -12343,10 +12468,7 @@
               <w:ind w:firstLine="0"/>
             </w:pPr>
             <w:r>
-              <w:t>Đ</w:t>
-            </w:r>
-            <w:r>
-              <w:t>ọc</w:t>
+              <w:t>Đọc</w:t>
             </w:r>
             <w:r>
               <w:rPr>
@@ -12368,10 +12490,7 @@
               <w:jc w:val="center"/>
             </w:pPr>
             <w:r>
-              <w:t>UC-</w:t>
-            </w:r>
-            <w:r>
-              <w:t>25</w:t>
+              <w:t>UC-25</w:t>
             </w:r>
           </w:p>
         </w:tc>
@@ -12384,10 +12503,7 @@
               <w:ind w:firstLine="0"/>
             </w:pPr>
             <w:r>
-              <w:t>X</w:t>
-            </w:r>
-            <w:r>
-              <w:t>em</w:t>
+              <w:t>Xem</w:t>
             </w:r>
             <w:r>
               <w:rPr>
@@ -12409,10 +12525,7 @@
               <w:jc w:val="center"/>
             </w:pPr>
             <w:r>
-              <w:t>UC-</w:t>
-            </w:r>
-            <w:r>
-              <w:t>26</w:t>
+              <w:t>UC-26</w:t>
             </w:r>
           </w:p>
         </w:tc>
@@ -12425,10 +12538,7 @@
               <w:ind w:firstLine="0"/>
             </w:pPr>
             <w:r>
-              <w:t>B</w:t>
-            </w:r>
-            <w:r>
-              <w:t>ình</w:t>
+              <w:t>Bình</w:t>
             </w:r>
             <w:r>
               <w:rPr>
@@ -12450,10 +12560,7 @@
               <w:jc w:val="center"/>
             </w:pPr>
             <w:r>
-              <w:t>UC-</w:t>
-            </w:r>
-            <w:r>
-              <w:t>27</w:t>
+              <w:t>UC-27</w:t>
             </w:r>
           </w:p>
         </w:tc>
@@ -12466,10 +12573,7 @@
               <w:ind w:firstLine="0"/>
             </w:pPr>
             <w:r>
-              <w:t>Y</w:t>
-            </w:r>
-            <w:r>
-              <w:t>êu</w:t>
+              <w:t>Yêu</w:t>
             </w:r>
             <w:r>
               <w:rPr>
@@ -12491,10 +12595,7 @@
               <w:jc w:val="center"/>
             </w:pPr>
             <w:r>
-              <w:t>UC-</w:t>
-            </w:r>
-            <w:r>
-              <w:t>28</w:t>
+              <w:t>UC-28</w:t>
             </w:r>
           </w:p>
         </w:tc>
@@ -12507,10 +12608,7 @@
               <w:ind w:firstLine="0"/>
             </w:pPr>
             <w:r>
-              <w:t>T</w:t>
-            </w:r>
-            <w:r>
-              <w:t>heo</w:t>
+              <w:t>Theo</w:t>
             </w:r>
             <w:r>
               <w:rPr>
@@ -12532,10 +12630,7 @@
               <w:jc w:val="center"/>
             </w:pPr>
             <w:r>
-              <w:t>UC-</w:t>
-            </w:r>
-            <w:r>
-              <w:t>29</w:t>
+              <w:t>UC-29</w:t>
             </w:r>
           </w:p>
         </w:tc>
@@ -12548,10 +12643,7 @@
               <w:ind w:firstLine="0"/>
             </w:pPr>
             <w:r>
-              <w:t>X</w:t>
-            </w:r>
-            <w:r>
-              <w:t>em</w:t>
+              <w:t>Xem</w:t>
             </w:r>
             <w:r>
               <w:rPr>
@@ -12573,10 +12665,7 @@
               <w:jc w:val="center"/>
             </w:pPr>
             <w:r>
-              <w:t>UC-</w:t>
-            </w:r>
-            <w:r>
-              <w:t>30</w:t>
+              <w:t>UC-30</w:t>
             </w:r>
           </w:p>
         </w:tc>
@@ -12589,10 +12678,7 @@
               <w:ind w:firstLine="0"/>
             </w:pPr>
             <w:r>
-              <w:t>T</w:t>
-            </w:r>
-            <w:r>
-              <w:t>heo</w:t>
+              <w:t>Theo</w:t>
             </w:r>
             <w:r>
               <w:rPr>
@@ -12614,10 +12700,7 @@
               <w:jc w:val="center"/>
             </w:pPr>
             <w:r>
-              <w:t>UC-</w:t>
-            </w:r>
-            <w:r>
-              <w:t>31</w:t>
+              <w:t>UC-31</w:t>
             </w:r>
           </w:p>
         </w:tc>
@@ -12630,10 +12713,7 @@
               <w:ind w:firstLine="0"/>
             </w:pPr>
             <w:r>
-              <w:t>T</w:t>
-            </w:r>
-            <w:r>
-              <w:t>hêm</w:t>
+              <w:t>Thêm</w:t>
             </w:r>
             <w:r>
               <w:rPr>
@@ -12655,10 +12735,7 @@
               <w:jc w:val="center"/>
             </w:pPr>
             <w:r>
-              <w:t>UC-</w:t>
-            </w:r>
-            <w:r>
-              <w:t>32</w:t>
+              <w:t>UC-32</w:t>
             </w:r>
           </w:p>
         </w:tc>
@@ -12671,10 +12748,7 @@
               <w:ind w:firstLine="0"/>
             </w:pPr>
             <w:r>
-              <w:t>S</w:t>
-            </w:r>
-            <w:r>
-              <w:t>ửa</w:t>
+              <w:t>Sửa</w:t>
             </w:r>
             <w:r>
               <w:rPr>
@@ -12709,10 +12783,7 @@
               <w:ind w:firstLine="0"/>
             </w:pPr>
             <w:r>
-              <w:t>X</w:t>
-            </w:r>
-            <w:r>
-              <w:t>óa</w:t>
+              <w:t>Xóa</w:t>
             </w:r>
             <w:r>
               <w:rPr>
@@ -12747,10 +12818,7 @@
               <w:ind w:firstLine="0"/>
             </w:pPr>
             <w:r>
-              <w:t>B</w:t>
-            </w:r>
-            <w:r>
-              <w:t>áo</w:t>
+              <w:t>Báo</w:t>
             </w:r>
             <w:r>
               <w:rPr>
@@ -12785,10 +12853,7 @@
               <w:ind w:firstLine="0"/>
             </w:pPr>
             <w:r>
-              <w:t>C</w:t>
-            </w:r>
-            <w:r>
-              <w:t>hỉnh</w:t>
+              <w:t>Chỉnh</w:t>
             </w:r>
             <w:r>
               <w:rPr>
@@ -12823,10 +12888,7 @@
               <w:ind w:firstLine="0"/>
             </w:pPr>
             <w:r>
-              <w:t>Đ</w:t>
-            </w:r>
-            <w:r>
-              <w:t>ăng</w:t>
+              <w:t>Đăng</w:t>
             </w:r>
             <w:r>
               <w:rPr>
@@ -12861,10 +12923,7 @@
               <w:ind w:firstLine="0"/>
             </w:pPr>
             <w:r>
-              <w:t>T</w:t>
-            </w:r>
-            <w:r>
-              <w:t>hêm</w:t>
+              <w:t>Thêm</w:t>
             </w:r>
             <w:r>
               <w:rPr>
@@ -12899,10 +12958,7 @@
               <w:ind w:firstLine="0"/>
             </w:pPr>
             <w:r>
-              <w:t>S</w:t>
-            </w:r>
-            <w:r>
-              <w:t>ửa</w:t>
+              <w:t>Sửa</w:t>
             </w:r>
             <w:r>
               <w:rPr>
@@ -12937,10 +12993,7 @@
               <w:ind w:firstLine="0"/>
             </w:pPr>
             <w:r>
-              <w:t>X</w:t>
-            </w:r>
-            <w:r>
-              <w:t>óa</w:t>
+              <w:t>Xóa</w:t>
             </w:r>
             <w:r>
               <w:rPr>
@@ -12975,10 +13028,7 @@
               <w:ind w:firstLine="0"/>
             </w:pPr>
             <w:r>
-              <w:t>T</w:t>
-            </w:r>
-            <w:r>
-              <w:t>hêm</w:t>
+              <w:t>Thêm</w:t>
             </w:r>
             <w:r>
               <w:rPr>
@@ -13014,10 +13064,7 @@
               <w:ind w:firstLine="0"/>
             </w:pPr>
             <w:r>
-              <w:t>S</w:t>
-            </w:r>
-            <w:r>
-              <w:t>ửa</w:t>
+              <w:t>Sửa</w:t>
             </w:r>
             <w:r>
               <w:rPr>
@@ -13052,10 +13099,7 @@
               <w:ind w:firstLine="0"/>
             </w:pPr>
             <w:r>
-              <w:t>X</w:t>
-            </w:r>
-            <w:r>
-              <w:t>óa</w:t>
+              <w:t>Xóa</w:t>
             </w:r>
             <w:r>
               <w:rPr>
@@ -13090,10 +13134,7 @@
               <w:ind w:firstLine="0"/>
             </w:pPr>
             <w:r>
-              <w:t>T</w:t>
-            </w:r>
-            <w:r>
-              <w:t>hống</w:t>
+              <w:t>Thống</w:t>
             </w:r>
             <w:r>
               <w:rPr>
@@ -13128,10 +13169,7 @@
               <w:ind w:firstLine="0"/>
             </w:pPr>
             <w:r>
-              <w:t>T</w:t>
-            </w:r>
-            <w:r>
-              <w:t>hống</w:t>
+              <w:t>Thống</w:t>
             </w:r>
             <w:r>
               <w:rPr>
@@ -13166,10 +13204,7 @@
               <w:ind w:firstLine="0"/>
             </w:pPr>
             <w:r>
-              <w:t>T</w:t>
-            </w:r>
-            <w:r>
-              <w:t>hống</w:t>
+              <w:t>Thống</w:t>
             </w:r>
             <w:r>
               <w:rPr>
@@ -13204,10 +13239,7 @@
               <w:ind w:firstLine="0"/>
             </w:pPr>
             <w:r>
-              <w:t>T</w:t>
-            </w:r>
-            <w:r>
-              <w:t>hống</w:t>
+              <w:t>Thống</w:t>
             </w:r>
             <w:r>
               <w:rPr>
@@ -13242,10 +13274,7 @@
               <w:ind w:firstLine="0"/>
             </w:pPr>
             <w:r>
-              <w:t>T</w:t>
-            </w:r>
-            <w:r>
-              <w:t>hống</w:t>
+              <w:t>Thống</w:t>
             </w:r>
             <w:r>
               <w:rPr>
@@ -13280,10 +13309,7 @@
               <w:ind w:firstLine="0"/>
             </w:pPr>
             <w:r>
-              <w:t>Hi</w:t>
-            </w:r>
-            <w:r>
-              <w:t>ển</w:t>
+              <w:t>Hiển</w:t>
             </w:r>
             <w:r>
               <w:rPr>
@@ -13318,10 +13344,7 @@
               <w:ind w:firstLine="0"/>
             </w:pPr>
             <w:r>
-              <w:t>R</w:t>
-            </w:r>
-            <w:r>
-              <w:t>út</w:t>
+              <w:t>Rút</w:t>
             </w:r>
             <w:r>
               <w:rPr>
@@ -13417,7 +13440,7 @@
                     <pic:cNvPicPr/>
                   </pic:nvPicPr>
                   <pic:blipFill>
-                    <a:blip r:embed="rId9"/>
+                    <a:blip r:embed="rId10"/>
                     <a:stretch>
                       <a:fillRect/>
                     </a:stretch>
@@ -13512,7 +13535,7 @@
                     </pic:cNvPicPr>
                   </pic:nvPicPr>
                   <pic:blipFill>
-                    <a:blip r:embed="rId10">
+                    <a:blip r:embed="rId11">
                       <a:extLst>
                         <a:ext uri="{28A0092B-C50C-407E-A947-70E740481C1C}">
                           <a14:useLocalDpi xmlns:a14="http://schemas.microsoft.com/office/drawing/2010/main" val="0"/>
@@ -13705,7 +13728,7 @@
                     <pic:cNvPicPr/>
                   </pic:nvPicPr>
                   <pic:blipFill>
-                    <a:blip r:embed="rId11"/>
+                    <a:blip r:embed="rId12"/>
                     <a:stretch>
                       <a:fillRect/>
                     </a:stretch>
@@ -13760,7 +13783,7 @@
                     <pic:cNvPicPr/>
                   </pic:nvPicPr>
                   <pic:blipFill>
-                    <a:blip r:embed="rId12"/>
+                    <a:blip r:embed="rId13"/>
                     <a:stretch>
                       <a:fillRect/>
                     </a:stretch>
@@ -14514,7 +14537,7 @@
                     <pic:cNvPicPr/>
                   </pic:nvPicPr>
                   <pic:blipFill>
-                    <a:blip r:embed="rId13"/>
+                    <a:blip r:embed="rId14"/>
                     <a:stretch>
                       <a:fillRect/>
                     </a:stretch>
@@ -17016,7 +17039,7 @@
       </w:r>
     </w:p>
     <w:sectPr>
-      <w:footerReference w:type="default" r:id="rId14"/>
+      <w:footerReference w:type="default" r:id="rId15"/>
       <w:pgSz w:w="12240" w:h="15840"/>
       <w:pgMar w:top="993" w:right="1440" w:bottom="993" w:left="1440" w:header="720" w:footer="720" w:gutter="0"/>
       <w:cols w:space="720"/>
@@ -17835,16 +17858,16 @@
     </w:lvl>
   </w:abstractNum>
   <w:abstractNum w:abstractNumId="7" w15:restartNumberingAfterBreak="0">
-    <w:nsid w:val="2BF931F4"/>
+    <w:nsid w:val="2A3B629B"/>
     <w:multiLevelType w:val="hybridMultilevel"/>
-    <w:tmpl w:val="59D4B2E4"/>
-    <w:lvl w:ilvl="0" w:tplc="16AAD230">
+    <w:tmpl w:val="3AF405B8"/>
+    <w:lvl w:ilvl="0" w:tplc="04090001">
       <w:start w:val="1"/>
       <w:numFmt w:val="bullet"/>
-      <w:lvlText w:val=""/>
+      <w:lvlText w:val=""/>
       <w:lvlJc w:val="left"/>
       <w:pPr>
-        <w:ind w:left="827" w:hanging="360"/>
+        <w:ind w:left="720" w:hanging="360"/>
       </w:pPr>
       <w:rPr>
         <w:rFonts w:ascii="Symbol" w:hAnsi="Symbol" w:hint="default"/>
@@ -17856,7 +17879,7 @@
       <w:lvlText w:val="o"/>
       <w:lvlJc w:val="left"/>
       <w:pPr>
-        <w:ind w:left="1547" w:hanging="360"/>
+        <w:ind w:left="1440" w:hanging="360"/>
       </w:pPr>
       <w:rPr>
         <w:rFonts w:ascii="Courier New" w:hAnsi="Courier New" w:cs="Courier New" w:hint="default"/>
@@ -17868,7 +17891,7 @@
       <w:lvlText w:val=""/>
       <w:lvlJc w:val="left"/>
       <w:pPr>
-        <w:ind w:left="2267" w:hanging="360"/>
+        <w:ind w:left="2160" w:hanging="360"/>
       </w:pPr>
       <w:rPr>
         <w:rFonts w:ascii="Wingdings" w:hAnsi="Wingdings" w:hint="default"/>
@@ -17880,7 +17903,7 @@
       <w:lvlText w:val=""/>
       <w:lvlJc w:val="left"/>
       <w:pPr>
-        <w:ind w:left="2987" w:hanging="360"/>
+        <w:ind w:left="2880" w:hanging="360"/>
       </w:pPr>
       <w:rPr>
         <w:rFonts w:ascii="Symbol" w:hAnsi="Symbol" w:hint="default"/>
@@ -17892,7 +17915,7 @@
       <w:lvlText w:val="o"/>
       <w:lvlJc w:val="left"/>
       <w:pPr>
-        <w:ind w:left="3707" w:hanging="360"/>
+        <w:ind w:left="3600" w:hanging="360"/>
       </w:pPr>
       <w:rPr>
         <w:rFonts w:ascii="Courier New" w:hAnsi="Courier New" w:cs="Courier New" w:hint="default"/>
@@ -17904,7 +17927,7 @@
       <w:lvlText w:val=""/>
       <w:lvlJc w:val="left"/>
       <w:pPr>
-        <w:ind w:left="4427" w:hanging="360"/>
+        <w:ind w:left="4320" w:hanging="360"/>
       </w:pPr>
       <w:rPr>
         <w:rFonts w:ascii="Wingdings" w:hAnsi="Wingdings" w:hint="default"/>
@@ -17916,7 +17939,7 @@
       <w:lvlText w:val=""/>
       <w:lvlJc w:val="left"/>
       <w:pPr>
-        <w:ind w:left="5147" w:hanging="360"/>
+        <w:ind w:left="5040" w:hanging="360"/>
       </w:pPr>
       <w:rPr>
         <w:rFonts w:ascii="Symbol" w:hAnsi="Symbol" w:hint="default"/>
@@ -17928,7 +17951,7 @@
       <w:lvlText w:val="o"/>
       <w:lvlJc w:val="left"/>
       <w:pPr>
-        <w:ind w:left="5867" w:hanging="360"/>
+        <w:ind w:left="5760" w:hanging="360"/>
       </w:pPr>
       <w:rPr>
         <w:rFonts w:ascii="Courier New" w:hAnsi="Courier New" w:cs="Courier New" w:hint="default"/>
@@ -17940,7 +17963,7 @@
       <w:lvlText w:val=""/>
       <w:lvlJc w:val="left"/>
       <w:pPr>
-        <w:ind w:left="6587" w:hanging="360"/>
+        <w:ind w:left="6480" w:hanging="360"/>
       </w:pPr>
       <w:rPr>
         <w:rFonts w:ascii="Wingdings" w:hAnsi="Wingdings" w:hint="default"/>
@@ -17948,6 +17971,119 @@
     </w:lvl>
   </w:abstractNum>
   <w:abstractNum w:abstractNumId="8" w15:restartNumberingAfterBreak="0">
+    <w:nsid w:val="2BF931F4"/>
+    <w:multiLevelType w:val="hybridMultilevel"/>
+    <w:tmpl w:val="59D4B2E4"/>
+    <w:lvl w:ilvl="0" w:tplc="16AAD230">
+      <w:start w:val="1"/>
+      <w:numFmt w:val="bullet"/>
+      <w:lvlText w:val=""/>
+      <w:lvlJc w:val="left"/>
+      <w:pPr>
+        <w:ind w:left="827" w:hanging="360"/>
+      </w:pPr>
+      <w:rPr>
+        <w:rFonts w:ascii="Symbol" w:hAnsi="Symbol" w:hint="default"/>
+      </w:rPr>
+    </w:lvl>
+    <w:lvl w:ilvl="1" w:tplc="04090003" w:tentative="1">
+      <w:start w:val="1"/>
+      <w:numFmt w:val="bullet"/>
+      <w:lvlText w:val="o"/>
+      <w:lvlJc w:val="left"/>
+      <w:pPr>
+        <w:ind w:left="1547" w:hanging="360"/>
+      </w:pPr>
+      <w:rPr>
+        <w:rFonts w:ascii="Courier New" w:hAnsi="Courier New" w:cs="Courier New" w:hint="default"/>
+      </w:rPr>
+    </w:lvl>
+    <w:lvl w:ilvl="2" w:tplc="04090005" w:tentative="1">
+      <w:start w:val="1"/>
+      <w:numFmt w:val="bullet"/>
+      <w:lvlText w:val=""/>
+      <w:lvlJc w:val="left"/>
+      <w:pPr>
+        <w:ind w:left="2267" w:hanging="360"/>
+      </w:pPr>
+      <w:rPr>
+        <w:rFonts w:ascii="Wingdings" w:hAnsi="Wingdings" w:hint="default"/>
+      </w:rPr>
+    </w:lvl>
+    <w:lvl w:ilvl="3" w:tplc="04090001" w:tentative="1">
+      <w:start w:val="1"/>
+      <w:numFmt w:val="bullet"/>
+      <w:lvlText w:val=""/>
+      <w:lvlJc w:val="left"/>
+      <w:pPr>
+        <w:ind w:left="2987" w:hanging="360"/>
+      </w:pPr>
+      <w:rPr>
+        <w:rFonts w:ascii="Symbol" w:hAnsi="Symbol" w:hint="default"/>
+      </w:rPr>
+    </w:lvl>
+    <w:lvl w:ilvl="4" w:tplc="04090003" w:tentative="1">
+      <w:start w:val="1"/>
+      <w:numFmt w:val="bullet"/>
+      <w:lvlText w:val="o"/>
+      <w:lvlJc w:val="left"/>
+      <w:pPr>
+        <w:ind w:left="3707" w:hanging="360"/>
+      </w:pPr>
+      <w:rPr>
+        <w:rFonts w:ascii="Courier New" w:hAnsi="Courier New" w:cs="Courier New" w:hint="default"/>
+      </w:rPr>
+    </w:lvl>
+    <w:lvl w:ilvl="5" w:tplc="04090005" w:tentative="1">
+      <w:start w:val="1"/>
+      <w:numFmt w:val="bullet"/>
+      <w:lvlText w:val=""/>
+      <w:lvlJc w:val="left"/>
+      <w:pPr>
+        <w:ind w:left="4427" w:hanging="360"/>
+      </w:pPr>
+      <w:rPr>
+        <w:rFonts w:ascii="Wingdings" w:hAnsi="Wingdings" w:hint="default"/>
+      </w:rPr>
+    </w:lvl>
+    <w:lvl w:ilvl="6" w:tplc="04090001" w:tentative="1">
+      <w:start w:val="1"/>
+      <w:numFmt w:val="bullet"/>
+      <w:lvlText w:val=""/>
+      <w:lvlJc w:val="left"/>
+      <w:pPr>
+        <w:ind w:left="5147" w:hanging="360"/>
+      </w:pPr>
+      <w:rPr>
+        <w:rFonts w:ascii="Symbol" w:hAnsi="Symbol" w:hint="default"/>
+      </w:rPr>
+    </w:lvl>
+    <w:lvl w:ilvl="7" w:tplc="04090003" w:tentative="1">
+      <w:start w:val="1"/>
+      <w:numFmt w:val="bullet"/>
+      <w:lvlText w:val="o"/>
+      <w:lvlJc w:val="left"/>
+      <w:pPr>
+        <w:ind w:left="5867" w:hanging="360"/>
+      </w:pPr>
+      <w:rPr>
+        <w:rFonts w:ascii="Courier New" w:hAnsi="Courier New" w:cs="Courier New" w:hint="default"/>
+      </w:rPr>
+    </w:lvl>
+    <w:lvl w:ilvl="8" w:tplc="04090005" w:tentative="1">
+      <w:start w:val="1"/>
+      <w:numFmt w:val="bullet"/>
+      <w:lvlText w:val=""/>
+      <w:lvlJc w:val="left"/>
+      <w:pPr>
+        <w:ind w:left="6587" w:hanging="360"/>
+      </w:pPr>
+      <w:rPr>
+        <w:rFonts w:ascii="Wingdings" w:hAnsi="Wingdings" w:hint="default"/>
+      </w:rPr>
+    </w:lvl>
+  </w:abstractNum>
+  <w:abstractNum w:abstractNumId="9" w15:restartNumberingAfterBreak="0">
     <w:nsid w:val="43DE692D"/>
     <w:multiLevelType w:val="hybridMultilevel"/>
     <w:tmpl w:val="8BA6D5A8"/>
@@ -18060,7 +18196,7 @@
       </w:rPr>
     </w:lvl>
   </w:abstractNum>
-  <w:abstractNum w:abstractNumId="9" w15:restartNumberingAfterBreak="0">
+  <w:abstractNum w:abstractNumId="10" w15:restartNumberingAfterBreak="0">
     <w:nsid w:val="56CC2352"/>
     <w:multiLevelType w:val="hybridMultilevel"/>
     <w:tmpl w:val="674A1A58"/>
@@ -18173,7 +18309,7 @@
       </w:rPr>
     </w:lvl>
   </w:abstractNum>
-  <w:abstractNum w:abstractNumId="10" w15:restartNumberingAfterBreak="0">
+  <w:abstractNum w:abstractNumId="11" w15:restartNumberingAfterBreak="0">
     <w:nsid w:val="58905CB2"/>
     <w:multiLevelType w:val="multilevel"/>
     <w:tmpl w:val="A2F2941C"/>
@@ -18295,7 +18431,7 @@
       </w:rPr>
     </w:lvl>
   </w:abstractNum>
-  <w:abstractNum w:abstractNumId="11" w15:restartNumberingAfterBreak="0">
+  <w:abstractNum w:abstractNumId="12" w15:restartNumberingAfterBreak="0">
     <w:nsid w:val="5B785A4A"/>
     <w:multiLevelType w:val="hybridMultilevel"/>
     <w:tmpl w:val="25581BD2"/>
@@ -18408,7 +18544,7 @@
       </w:rPr>
     </w:lvl>
   </w:abstractNum>
-  <w:abstractNum w:abstractNumId="12" w15:restartNumberingAfterBreak="0">
+  <w:abstractNum w:abstractNumId="13" w15:restartNumberingAfterBreak="0">
     <w:nsid w:val="5E937AFD"/>
     <w:multiLevelType w:val="hybridMultilevel"/>
     <w:tmpl w:val="F95841DA"/>
@@ -18521,7 +18657,7 @@
       </w:rPr>
     </w:lvl>
   </w:abstractNum>
-  <w:abstractNum w:abstractNumId="13" w15:restartNumberingAfterBreak="0">
+  <w:abstractNum w:abstractNumId="14" w15:restartNumberingAfterBreak="0">
     <w:nsid w:val="60CD6001"/>
     <w:multiLevelType w:val="hybridMultilevel"/>
     <w:tmpl w:val="8C0E82E4"/>
@@ -18633,7 +18769,7 @@
       </w:rPr>
     </w:lvl>
   </w:abstractNum>
-  <w:abstractNum w:abstractNumId="14" w15:restartNumberingAfterBreak="0">
+  <w:abstractNum w:abstractNumId="15" w15:restartNumberingAfterBreak="0">
     <w:nsid w:val="756B5484"/>
     <w:multiLevelType w:val="multilevel"/>
     <w:tmpl w:val="D5826870"/>
@@ -18789,7 +18925,7 @@
       </w:rPr>
     </w:lvl>
   </w:abstractNum>
-  <w:abstractNum w:abstractNumId="15" w15:restartNumberingAfterBreak="0">
+  <w:abstractNum w:abstractNumId="16" w15:restartNumberingAfterBreak="0">
     <w:nsid w:val="75D653A8"/>
     <w:multiLevelType w:val="hybridMultilevel"/>
     <w:tmpl w:val="71121C6A"/>
@@ -18902,7 +19038,7 @@
       </w:rPr>
     </w:lvl>
   </w:abstractNum>
-  <w:abstractNum w:abstractNumId="16" w15:restartNumberingAfterBreak="0">
+  <w:abstractNum w:abstractNumId="17" w15:restartNumberingAfterBreak="0">
     <w:nsid w:val="77442E1E"/>
     <w:multiLevelType w:val="hybridMultilevel"/>
     <w:tmpl w:val="9EFA603E"/>
@@ -18992,13 +19128,13 @@
     </w:lvl>
   </w:abstractNum>
   <w:num w:numId="1" w16cid:durableId="1124540339">
-    <w:abstractNumId w:val="14"/>
+    <w:abstractNumId w:val="15"/>
   </w:num>
   <w:num w:numId="2" w16cid:durableId="1565482745">
     <w:abstractNumId w:val="5"/>
   </w:num>
   <w:num w:numId="3" w16cid:durableId="622540432">
-    <w:abstractNumId w:val="10"/>
+    <w:abstractNumId w:val="11"/>
   </w:num>
   <w:num w:numId="4" w16cid:durableId="1890412461">
     <w:abstractNumId w:val="1"/>
@@ -19007,7 +19143,7 @@
     <w:abstractNumId w:val="3"/>
   </w:num>
   <w:num w:numId="6" w16cid:durableId="1149320956">
-    <w:abstractNumId w:val="8"/>
+    <w:abstractNumId w:val="9"/>
   </w:num>
   <w:num w:numId="7" w16cid:durableId="1023632671">
     <w:abstractNumId w:val="2"/>
@@ -19016,37 +19152,40 @@
     <w:abstractNumId w:val="4"/>
   </w:num>
   <w:num w:numId="9" w16cid:durableId="1528837937">
-    <w:abstractNumId w:val="16"/>
+    <w:abstractNumId w:val="17"/>
   </w:num>
   <w:num w:numId="10" w16cid:durableId="1732270166">
-    <w:abstractNumId w:val="13"/>
+    <w:abstractNumId w:val="14"/>
   </w:num>
   <w:num w:numId="11" w16cid:durableId="1512144046">
-    <w:abstractNumId w:val="10"/>
+    <w:abstractNumId w:val="11"/>
   </w:num>
   <w:num w:numId="12" w16cid:durableId="1871526783">
-    <w:abstractNumId w:val="10"/>
+    <w:abstractNumId w:val="11"/>
   </w:num>
   <w:num w:numId="13" w16cid:durableId="103040158">
     <w:abstractNumId w:val="6"/>
   </w:num>
   <w:num w:numId="14" w16cid:durableId="1184978535">
+    <w:abstractNumId w:val="13"/>
+  </w:num>
+  <w:num w:numId="15" w16cid:durableId="232853951">
     <w:abstractNumId w:val="12"/>
   </w:num>
-  <w:num w:numId="15" w16cid:durableId="232853951">
-    <w:abstractNumId w:val="11"/>
-  </w:num>
   <w:num w:numId="16" w16cid:durableId="51928434">
-    <w:abstractNumId w:val="7"/>
+    <w:abstractNumId w:val="8"/>
   </w:num>
   <w:num w:numId="17" w16cid:durableId="1238055312">
     <w:abstractNumId w:val="0"/>
   </w:num>
   <w:num w:numId="18" w16cid:durableId="1811511320">
-    <w:abstractNumId w:val="15"/>
+    <w:abstractNumId w:val="16"/>
   </w:num>
   <w:num w:numId="19" w16cid:durableId="1967930881">
-    <w:abstractNumId w:val="9"/>
+    <w:abstractNumId w:val="10"/>
+  </w:num>
+  <w:num w:numId="20" w16cid:durableId="125776352">
+    <w:abstractNumId w:val="7"/>
   </w:num>
 </w:numbering>
 </file>

</xml_diff>

<commit_message>
add 2 use cases
</commit_message>
<xml_diff>
--- a/BaoCaoSBA.docx
+++ b/BaoCaoSBA.docx
@@ -1,6 +1,6 @@
 
 <file path=word/document.xml><?xml version="1.0" encoding="utf-8"?>
-<w:document xmlns:wpc="http://schemas.microsoft.com/office/word/2010/wordprocessingCanvas" xmlns:cx="http://schemas.microsoft.com/office/drawing/2014/chartex" xmlns:cx1="http://schemas.microsoft.com/office/drawing/2015/9/8/chartex" xmlns:cx2="http://schemas.microsoft.com/office/drawing/2015/10/21/chartex" xmlns:cx3="http://schemas.microsoft.com/office/drawing/2016/5/9/chartex" xmlns:cx4="http://schemas.microsoft.com/office/drawing/2016/5/10/chartex" xmlns:cx5="http://schemas.microsoft.com/office/drawing/2016/5/11/chartex" xmlns:cx6="http://schemas.microsoft.com/office/drawing/2016/5/12/chartex" xmlns:cx7="http://schemas.microsoft.com/office/drawing/2016/5/13/chartex" xmlns:cx8="http://schemas.microsoft.com/office/drawing/2016/5/14/chartex" xmlns:mc="http://schemas.openxmlformats.org/markup-compatibility/2006" xmlns:aink="http://schemas.microsoft.com/office/drawing/2016/ink" xmlns:am3d="http://schemas.microsoft.com/office/drawing/2017/model3d" xmlns:o="urn:schemas-microsoft-com:office:office" xmlns:oel="http://schemas.microsoft.com/office/2019/extlst" xmlns:r="http://schemas.openxmlformats.org/officeDocument/2006/relationships" xmlns:m="http://schemas.openxmlformats.org/officeDocument/2006/math" xmlns:v="urn:schemas-microsoft-com:vml" xmlns:wp14="http://schemas.microsoft.com/office/word/2010/wordprocessingDrawing" xmlns:wp="http://schemas.openxmlformats.org/drawingml/2006/wordprocessingDrawing" xmlns:w10="urn:schemas-microsoft-com:office:word" xmlns:w="http://schemas.openxmlformats.org/wordprocessingml/2006/main" xmlns:w14="http://schemas.microsoft.com/office/word/2010/wordml" xmlns:w15="http://schemas.microsoft.com/office/word/2012/wordml" xmlns:w16cex="http://schemas.microsoft.com/office/word/2018/wordml/cex" xmlns:w16cid="http://schemas.microsoft.com/office/word/2016/wordml/cid" xmlns:w16="http://schemas.microsoft.com/office/word/2018/wordml" xmlns:w16du="http://schemas.microsoft.com/office/word/2023/wordml/word16du" xmlns:w16sdtdh="http://schemas.microsoft.com/office/word/2020/wordml/sdtdatahash" xmlns:w16sdtfl="http://schemas.microsoft.com/office/word/2024/wordml/sdtformatlock" xmlns:w16se="http://schemas.microsoft.com/office/word/2015/wordml/symex" xmlns:wpg="http://schemas.microsoft.com/office/word/2010/wordprocessingGroup" xmlns:wpi="http://schemas.microsoft.com/office/word/2010/wordprocessingInk" xmlns:wne="http://schemas.microsoft.com/office/word/2006/wordml" xmlns:wps="http://schemas.microsoft.com/office/word/2010/wordprocessingShape" mc:Ignorable="w14 w15 w16se w16cid w16 w16cex w16sdtdh w16sdtfl w16du wp14">
+<w:document xmlns:wpc="http://schemas.microsoft.com/office/word/2010/wordprocessingCanvas" xmlns:mc="http://schemas.openxmlformats.org/markup-compatibility/2006" xmlns:o="urn:schemas-microsoft-com:office:office" xmlns:r="http://schemas.openxmlformats.org/officeDocument/2006/relationships" xmlns:m="http://schemas.openxmlformats.org/officeDocument/2006/math" xmlns:v="urn:schemas-microsoft-com:vml" xmlns:wp14="http://schemas.microsoft.com/office/word/2010/wordprocessingDrawing" xmlns:wp="http://schemas.openxmlformats.org/drawingml/2006/wordprocessingDrawing" xmlns:w10="urn:schemas-microsoft-com:office:word" xmlns:w="http://schemas.openxmlformats.org/wordprocessingml/2006/main" xmlns:w14="http://schemas.microsoft.com/office/word/2010/wordml" xmlns:w15="http://schemas.microsoft.com/office/word/2012/wordml" xmlns:wpg="http://schemas.microsoft.com/office/word/2010/wordprocessingGroup" xmlns:wpi="http://schemas.microsoft.com/office/word/2010/wordprocessingInk" xmlns:wne="http://schemas.microsoft.com/office/word/2006/wordml" xmlns:wps="http://schemas.microsoft.com/office/word/2010/wordprocessingShape" mc:Ignorable="w14 w15 wp14">
   <w:body>
     <w:tbl>
       <w:tblPr>
@@ -1327,8 +1327,8 @@
         <w:t>MỤC LỤC</w:t>
       </w:r>
     </w:p>
-    <w:bookmarkStart w:id="0" w:name="_Toc68091469" w:displacedByCustomXml="next"/>
-    <w:bookmarkStart w:id="1" w:name="_Toc388692052" w:displacedByCustomXml="next"/>
+    <w:bookmarkStart w:id="0" w:name="_Toc388692052" w:displacedByCustomXml="next"/>
+    <w:bookmarkStart w:id="1" w:name="_Toc68091469" w:displacedByCustomXml="next"/>
     <w:sdt>
       <w:sdtPr>
         <w:rPr>
@@ -6581,11 +6581,6 @@
         <w:rPr>
           <w:noProof w:val="0"/>
         </w:rPr>
-      </w:r>
-      <w:r>
-        <w:rPr>
-          <w:noProof w:val="0"/>
-        </w:rPr>
         <w:fldChar w:fldCharType="separate"/>
       </w:r>
       <w:bookmarkStart w:id="13" w:name="_Toc181089446"/>
@@ -6855,14 +6850,7 @@
           <w:sz w:val="28"/>
           <w:szCs w:val="28"/>
         </w:rPr>
-        <w:t>L</w:t>
-      </w:r>
-      <w:r>
-        <w:rPr>
-          <w:sz w:val="28"/>
-          <w:szCs w:val="28"/>
-        </w:rPr>
-        <w:t>à người dùng cuối của ứng dụng, tương tác trực tiếp với hệ thống để thực hiện các hành động như đăng nhập, đăng ký, tìm kiếm, đọc truyện, bình luận, theo dõi truyện/tác giả, báo cáo vi phạm, và quản lý thông tin cá nhân. Độc giả cung cấp dữ liệu yêu cầu và nhận nội dung/thông báo từ hệ thống.</w:t>
+        <w:t>Là người dùng cuối của ứng dụng, tương tác trực tiếp với hệ thống để thực hiện các hành động như đăng nhập, đăng ký, tìm kiếm, đọc truyện, bình luận, theo dõi truyện/tác giả, báo cáo vi phạm, và quản lý thông tin cá nhân. Độc giả cung cấp dữ liệu yêu cầu và nhận nội dung/thông báo từ hệ thống.</w:t>
       </w:r>
     </w:p>
     <w:p>
@@ -6944,21 +6932,7 @@
           <w:sz w:val="28"/>
           <w:szCs w:val="28"/>
         </w:rPr>
-        <w:t xml:space="preserve">Là một hệ thống bên ngoài xử lý các giao dịch tài chính. Hệ thống của chúng ta gửi yêu cầu thanh toán/rút tiền đến nó và nhận lại xác nhận về kết quả của giao dịch. Điều này áp dụng </w:t>
-      </w:r>
-      <w:r>
-        <w:rPr>
-          <w:sz w:val="28"/>
-          <w:szCs w:val="28"/>
-        </w:rPr>
-        <w:t>cho</w:t>
-      </w:r>
-      <w:r>
-        <w:rPr>
-          <w:sz w:val="28"/>
-          <w:szCs w:val="28"/>
-        </w:rPr>
-        <w:t xml:space="preserve"> tính năng như trả tiền cho tác giả.</w:t>
+        <w:t>Là một hệ thống bên ngoài xử lý các giao dịch tài chính. Hệ thống của chúng ta gửi yêu cầu thanh toán/rút tiền đến nó và nhận lại xác nhận về kết quả của giao dịch. Điều này áp dụng cho tính năng như trả tiền cho tác giả.</w:t>
       </w:r>
     </w:p>
     <w:p>
@@ -13342,6 +13316,9 @@
           <w:p>
             <w:pPr>
               <w:ind w:firstLine="0"/>
+              <w:rPr>
+                <w:lang w:val="vi-VN"/>
+              </w:rPr>
             </w:pPr>
             <w:r>
               <w:t>Rút</w:t>
@@ -13351,6 +13328,15 @@
                 <w:lang w:val="vi-VN"/>
               </w:rPr>
               <w:t xml:space="preserve"> tiền</w:t>
+            </w:r>
+            <w:r>
+              <w:t xml:space="preserve"> nhuận</w:t>
+            </w:r>
+            <w:r>
+              <w:rPr>
+                <w:lang w:val="vi-VN"/>
+              </w:rPr>
+              <w:t xml:space="preserve"> bút</w:t>
             </w:r>
           </w:p>
         </w:tc>
@@ -13387,6 +13373,84 @@
             <w:r>
               <w:t>hống kê tiền nhuận bút</w:t>
             </w:r>
+          </w:p>
+        </w:tc>
+      </w:tr>
+      <w:tr>
+        <w:tc>
+          <w:tcPr>
+            <w:tcW w:w="2830" w:type="dxa"/>
+          </w:tcPr>
+          <w:p>
+            <w:pPr>
+              <w:ind w:firstLine="0"/>
+              <w:jc w:val="center"/>
+            </w:pPr>
+            <w:r>
+              <w:t>UC-53</w:t>
+            </w:r>
+          </w:p>
+        </w:tc>
+        <w:tc>
+          <w:tcPr>
+            <w:tcW w:w="6520" w:type="dxa"/>
+          </w:tcPr>
+          <w:p>
+            <w:pPr>
+              <w:ind w:firstLine="0"/>
+              <w:rPr>
+                <w:lang w:val="vi-VN"/>
+              </w:rPr>
+            </w:pPr>
+            <w:r>
+              <w:t>Ẩn</w:t>
+            </w:r>
+            <w:r>
+              <w:rPr>
+                <w:lang w:val="vi-VN"/>
+              </w:rPr>
+              <w:t xml:space="preserve"> truyện</w:t>
+            </w:r>
+          </w:p>
+        </w:tc>
+      </w:tr>
+      <w:tr>
+        <w:tc>
+          <w:tcPr>
+            <w:tcW w:w="2830" w:type="dxa"/>
+          </w:tcPr>
+          <w:p>
+            <w:pPr>
+              <w:ind w:firstLine="0"/>
+              <w:jc w:val="center"/>
+            </w:pPr>
+            <w:r>
+              <w:t>UC-54</w:t>
+            </w:r>
+          </w:p>
+        </w:tc>
+        <w:tc>
+          <w:tcPr>
+            <w:tcW w:w="6520" w:type="dxa"/>
+          </w:tcPr>
+          <w:p>
+            <w:pPr>
+              <w:ind w:firstLine="0"/>
+              <w:rPr>
+                <w:lang w:val="vi-VN"/>
+              </w:rPr>
+            </w:pPr>
+            <w:r>
+              <w:t>Ẩn</w:t>
+            </w:r>
+            <w:r>
+              <w:rPr>
+                <w:lang w:val="vi-VN"/>
+              </w:rPr>
+              <w:t xml:space="preserve"> chương</w:t>
+            </w:r>
+            <w:bookmarkStart w:id="25" w:name="_GoBack"/>
+            <w:bookmarkEnd w:id="25"/>
           </w:p>
         </w:tc>
       </w:tr>
@@ -13400,21 +13464,22 @@
       <w:pPr>
         <w:pStyle w:val="Heading2"/>
       </w:pPr>
-      <w:bookmarkStart w:id="25" w:name="_Toc181089457"/>
-      <w:r>
+      <w:bookmarkStart w:id="26" w:name="_Toc181089457"/>
+      <w:r>
+        <w:lastRenderedPageBreak/>
         <w:t>Đặc tả ca sử dụng</w:t>
       </w:r>
-      <w:bookmarkEnd w:id="25"/>
+      <w:bookmarkEnd w:id="26"/>
     </w:p>
     <w:p>
       <w:pPr>
         <w:pStyle w:val="Heading3"/>
       </w:pPr>
-      <w:bookmarkStart w:id="26" w:name="_Toc181089458"/>
+      <w:bookmarkStart w:id="27" w:name="_Toc181089458"/>
       <w:r>
         <w:t>&lt;Tên chức năng – UC&gt;</w:t>
       </w:r>
-      <w:bookmarkEnd w:id="26"/>
+      <w:bookmarkEnd w:id="27"/>
     </w:p>
     <w:p>
       <w:pPr>
@@ -13473,7 +13538,6 @@
         <w:jc w:val="left"/>
       </w:pPr>
       <w:r>
-        <w:lastRenderedPageBreak/>
         <w:br w:type="page"/>
       </w:r>
     </w:p>
@@ -13481,25 +13545,25 @@
       <w:pPr>
         <w:pStyle w:val="Heading1"/>
       </w:pPr>
-      <w:bookmarkStart w:id="27" w:name="_Toc181089459"/>
+      <w:bookmarkStart w:id="28" w:name="_Toc181089459"/>
       <w:r>
         <w:lastRenderedPageBreak/>
         <w:t>CÁC YÊU CẦU CHỨC NĂNG</w:t>
       </w:r>
-      <w:bookmarkEnd w:id="27"/>
+      <w:bookmarkEnd w:id="28"/>
     </w:p>
     <w:p>
       <w:pPr>
         <w:pStyle w:val="Heading2"/>
       </w:pPr>
-      <w:bookmarkStart w:id="28" w:name="_Toc181089460"/>
+      <w:bookmarkStart w:id="29" w:name="_Toc181089460"/>
       <w:r>
         <w:t xml:space="preserve">Biểu đồ </w:t>
       </w:r>
       <w:r>
         <w:t>lớp thực thể</w:t>
       </w:r>
-      <w:bookmarkEnd w:id="28"/>
+      <w:bookmarkEnd w:id="29"/>
     </w:p>
     <w:p>
       <w:r>
@@ -13576,21 +13640,21 @@
         </w:numPr>
         <w:ind w:left="720" w:hanging="720"/>
       </w:pPr>
-      <w:bookmarkStart w:id="29" w:name="_Toc181089461"/>
+      <w:bookmarkStart w:id="30" w:name="_Toc181089461"/>
       <w:r>
         <w:t>3.1.X Mô tả từng lớp thực thể thứ X dưới dạng bảng.</w:t>
       </w:r>
-      <w:bookmarkEnd w:id="29"/>
+      <w:bookmarkEnd w:id="30"/>
     </w:p>
     <w:p>
       <w:pPr>
         <w:pStyle w:val="Heading2"/>
       </w:pPr>
-      <w:bookmarkStart w:id="30" w:name="_Toc181089462"/>
+      <w:bookmarkStart w:id="31" w:name="_Toc181089462"/>
       <w:r>
         <w:t>Biểu đồ hoạt động của use case/ hệ thống/ phương thức</w:t>
       </w:r>
-      <w:bookmarkEnd w:id="30"/>
+      <w:bookmarkEnd w:id="31"/>
     </w:p>
     <w:p>
       <w:pPr>
@@ -13622,43 +13686,43 @@
       <w:pPr>
         <w:pStyle w:val="Heading2"/>
       </w:pPr>
-      <w:bookmarkStart w:id="31" w:name="_Toc181089463"/>
+      <w:bookmarkStart w:id="32" w:name="_Toc181089463"/>
       <w:r>
         <w:lastRenderedPageBreak/>
         <w:t xml:space="preserve">Biểu đồ </w:t>
       </w:r>
       <w:r>
         <w:t>Swimlande</w:t>
-      </w:r>
-      <w:bookmarkEnd w:id="31"/>
-    </w:p>
-    <w:p>
-      <w:pPr>
-        <w:keepNext/>
-      </w:pPr>
-      <w:r>
-        <w:t>(Trình bày các biểu đồ Swimland cho các quy trình nghiệp vụ chính của đề tài&gt;</w:t>
-      </w:r>
-    </w:p>
-    <w:p>
-      <w:pPr>
-        <w:pStyle w:val="Heading2"/>
-      </w:pPr>
-      <w:bookmarkStart w:id="32" w:name="_Toc181089464"/>
-      <w:r>
-        <w:t>Yêu cầu của hệ thống</w:t>
       </w:r>
       <w:bookmarkEnd w:id="32"/>
     </w:p>
     <w:p>
       <w:pPr>
+        <w:keepNext/>
+      </w:pPr>
+      <w:r>
+        <w:t>(Trình bày các biểu đồ Swimland cho các quy trình nghiệp vụ chính của đề tài&gt;</w:t>
+      </w:r>
+    </w:p>
+    <w:p>
+      <w:pPr>
+        <w:pStyle w:val="Heading2"/>
+      </w:pPr>
+      <w:bookmarkStart w:id="33" w:name="_Toc181089464"/>
+      <w:r>
+        <w:t>Yêu cầu của hệ thống</w:t>
+      </w:r>
+      <w:bookmarkEnd w:id="33"/>
+    </w:p>
+    <w:p>
+      <w:pPr>
         <w:pStyle w:val="Heading3"/>
       </w:pPr>
-      <w:bookmarkStart w:id="33" w:name="_Toc181089465"/>
+      <w:bookmarkStart w:id="34" w:name="_Toc181089465"/>
       <w:r>
         <w:t>Screen Flow</w:t>
       </w:r>
-      <w:bookmarkEnd w:id="33"/>
+      <w:bookmarkEnd w:id="34"/>
     </w:p>
     <w:p>
       <w:pPr>
@@ -13753,11 +13817,11 @@
       <w:pPr>
         <w:pStyle w:val="Heading3"/>
       </w:pPr>
-      <w:bookmarkStart w:id="34" w:name="_Toc181089466"/>
+      <w:bookmarkStart w:id="35" w:name="_Toc181089466"/>
       <w:r>
         <w:t>Screen Descriptions</w:t>
       </w:r>
-      <w:bookmarkEnd w:id="34"/>
+      <w:bookmarkEnd w:id="35"/>
     </w:p>
     <w:p>
       <w:pPr>
@@ -13808,11 +13872,11 @@
       <w:pPr>
         <w:pStyle w:val="Heading3"/>
       </w:pPr>
-      <w:bookmarkStart w:id="35" w:name="_Toc181089467"/>
+      <w:bookmarkStart w:id="36" w:name="_Toc181089467"/>
       <w:r>
         <w:t>Screen Authorization</w:t>
       </w:r>
-      <w:bookmarkEnd w:id="35"/>
+      <w:bookmarkEnd w:id="36"/>
     </w:p>
     <w:tbl>
       <w:tblPr>
@@ -14206,12 +14270,12 @@
       <w:pPr>
         <w:pStyle w:val="Heading3"/>
       </w:pPr>
-      <w:bookmarkStart w:id="36" w:name="_Toc181089468"/>
+      <w:bookmarkStart w:id="37" w:name="_Toc181089468"/>
       <w:r>
         <w:lastRenderedPageBreak/>
         <w:t>Các chức năng không có giao diện</w:t>
       </w:r>
-      <w:bookmarkEnd w:id="36"/>
+      <w:bookmarkEnd w:id="37"/>
     </w:p>
     <w:tbl>
       <w:tblPr>
@@ -14484,24 +14548,24 @@
           <w:rFonts w:eastAsia="Times New Roman"/>
         </w:rPr>
       </w:pPr>
-      <w:bookmarkStart w:id="37" w:name="_Toc181089469"/>
+      <w:bookmarkStart w:id="38" w:name="_Toc181089469"/>
       <w:r>
         <w:rPr>
           <w:rFonts w:eastAsia="Times New Roman"/>
         </w:rPr>
         <w:t>Thiết kế Prototype</w:t>
       </w:r>
-      <w:bookmarkEnd w:id="37"/>
+      <w:bookmarkEnd w:id="38"/>
     </w:p>
     <w:p>
       <w:pPr>
         <w:pStyle w:val="Heading3"/>
       </w:pPr>
-      <w:bookmarkStart w:id="38" w:name="_Toc181089470"/>
+      <w:bookmarkStart w:id="39" w:name="_Toc181089470"/>
       <w:r>
         <w:t>Setting List</w:t>
       </w:r>
-      <w:bookmarkEnd w:id="38"/>
+      <w:bookmarkEnd w:id="39"/>
     </w:p>
     <w:p>
       <w:r>
@@ -14634,12 +14698,12 @@
       <w:pPr>
         <w:pStyle w:val="Heading1"/>
       </w:pPr>
-      <w:bookmarkStart w:id="39" w:name="_Toc181089471"/>
+      <w:bookmarkStart w:id="40" w:name="_Toc181089471"/>
       <w:r>
         <w:lastRenderedPageBreak/>
         <w:t>CÁC YÊU CẦU PHI CHỨC NĂNG</w:t>
       </w:r>
-      <w:bookmarkEnd w:id="39"/>
+      <w:bookmarkEnd w:id="40"/>
     </w:p>
     <w:p/>
     <w:p>
@@ -14649,14 +14713,14 @@
           <w:rFonts w:eastAsia="Times New Roman"/>
         </w:rPr>
       </w:pPr>
-      <w:bookmarkStart w:id="40" w:name="_Toc181089472"/>
+      <w:bookmarkStart w:id="41" w:name="_Toc181089472"/>
       <w:r>
         <w:rPr>
           <w:rFonts w:eastAsia="Times New Roman"/>
         </w:rPr>
         <w:t>External Interfaces</w:t>
       </w:r>
-      <w:bookmarkEnd w:id="40"/>
+      <w:bookmarkEnd w:id="41"/>
     </w:p>
     <w:p>
       <w:r>
@@ -14670,14 +14734,14 @@
           <w:rFonts w:eastAsia="Times New Roman"/>
         </w:rPr>
       </w:pPr>
-      <w:bookmarkStart w:id="41" w:name="_Toc181089473"/>
+      <w:bookmarkStart w:id="42" w:name="_Toc181089473"/>
       <w:r>
         <w:rPr>
           <w:rFonts w:eastAsia="Times New Roman"/>
         </w:rPr>
         <w:t>Các thuộc tính chất lượng</w:t>
       </w:r>
-      <w:bookmarkEnd w:id="41"/>
+      <w:bookmarkEnd w:id="42"/>
     </w:p>
     <w:p>
       <w:r>
@@ -14744,9 +14808,9 @@
           <w:numId w:val="0"/>
         </w:numPr>
       </w:pPr>
-      <w:bookmarkStart w:id="42" w:name="_Toc388692083"/>
-      <w:bookmarkStart w:id="43" w:name="_Toc69215832"/>
-      <w:bookmarkStart w:id="44" w:name="_Toc181089474"/>
+      <w:bookmarkStart w:id="43" w:name="_Toc388692083"/>
+      <w:bookmarkStart w:id="44" w:name="_Toc69215832"/>
+      <w:bookmarkStart w:id="45" w:name="_Toc181089474"/>
       <w:bookmarkEnd w:id="24"/>
       <w:r>
         <w:lastRenderedPageBreak/>
@@ -14755,9 +14819,9 @@
       <w:r>
         <w:t>ÀI LIỆU THAM KHẢO</w:t>
       </w:r>
-      <w:bookmarkEnd w:id="42"/>
       <w:bookmarkEnd w:id="43"/>
       <w:bookmarkEnd w:id="44"/>
+      <w:bookmarkEnd w:id="45"/>
     </w:p>
     <w:tbl>
       <w:tblPr>
@@ -14938,11 +15002,11 @@
           <w:color w:val="000000"/>
         </w:rPr>
       </w:pPr>
-      <w:bookmarkStart w:id="45" w:name="_Toc19132706"/>
-      <w:bookmarkStart w:id="46" w:name="_Toc21166988"/>
-      <w:bookmarkStart w:id="47" w:name="_Toc68091475"/>
-      <w:bookmarkStart w:id="48" w:name="_Toc69215833"/>
-      <w:bookmarkStart w:id="49" w:name="_Toc69215887"/>
+      <w:bookmarkStart w:id="46" w:name="_Toc19132706"/>
+      <w:bookmarkStart w:id="47" w:name="_Toc21166988"/>
+      <w:bookmarkStart w:id="48" w:name="_Toc68091475"/>
+      <w:bookmarkStart w:id="49" w:name="_Toc69215833"/>
+      <w:bookmarkStart w:id="50" w:name="_Toc69215887"/>
       <w:r>
         <w:rPr>
           <w:color w:val="000000"/>
@@ -14958,11 +15022,11 @@
         </w:rPr>
         <w:t xml:space="preserve"> Các công thức, ký hiệu… nếu phải viết thêm bằng tay thì cần viết bằng mực đen, rõ ràng, sạch sẽ.</w:t>
       </w:r>
-      <w:bookmarkEnd w:id="45"/>
       <w:bookmarkEnd w:id="46"/>
       <w:bookmarkEnd w:id="47"/>
       <w:bookmarkEnd w:id="48"/>
       <w:bookmarkEnd w:id="49"/>
+      <w:bookmarkEnd w:id="50"/>
     </w:p>
     <w:p>
       <w:pPr>
@@ -14971,12 +15035,12 @@
           <w:color w:val="000000"/>
         </w:rPr>
       </w:pPr>
-      <w:bookmarkStart w:id="50" w:name="_Toc19132707"/>
-      <w:bookmarkStart w:id="51" w:name="_Toc19387890"/>
-      <w:bookmarkStart w:id="52" w:name="_Toc21166989"/>
-      <w:bookmarkStart w:id="53" w:name="_Toc68091476"/>
-      <w:bookmarkStart w:id="54" w:name="_Toc69215834"/>
-      <w:bookmarkStart w:id="55" w:name="_Toc69215888"/>
+      <w:bookmarkStart w:id="51" w:name="_Toc19132707"/>
+      <w:bookmarkStart w:id="52" w:name="_Toc19387890"/>
+      <w:bookmarkStart w:id="53" w:name="_Toc21166989"/>
+      <w:bookmarkStart w:id="54" w:name="_Toc68091476"/>
+      <w:bookmarkStart w:id="55" w:name="_Toc69215834"/>
+      <w:bookmarkStart w:id="56" w:name="_Toc69215888"/>
       <w:r>
         <w:rPr>
           <w:color w:val="000000"/>
@@ -15007,12 +15071,12 @@
         </w:rPr>
         <w:t>0 trang, không kể hình vẽ, bảng biểu, đồ thị và danh mục tài liệu tham khảo.</w:t>
       </w:r>
-      <w:bookmarkEnd w:id="50"/>
       <w:bookmarkEnd w:id="51"/>
       <w:bookmarkEnd w:id="52"/>
       <w:bookmarkEnd w:id="53"/>
       <w:bookmarkEnd w:id="54"/>
       <w:bookmarkEnd w:id="55"/>
+      <w:bookmarkEnd w:id="56"/>
     </w:p>
     <w:p>
       <w:pPr>
@@ -15021,24 +15085,24 @@
           <w:color w:val="000000"/>
         </w:rPr>
       </w:pPr>
-      <w:bookmarkStart w:id="56" w:name="_Toc19132708"/>
-      <w:bookmarkStart w:id="57" w:name="_Toc19387891"/>
-      <w:bookmarkStart w:id="58" w:name="_Toc21166990"/>
-      <w:bookmarkStart w:id="59" w:name="_Toc68091477"/>
-      <w:bookmarkStart w:id="60" w:name="_Toc69215835"/>
-      <w:bookmarkStart w:id="61" w:name="_Toc69215889"/>
+      <w:bookmarkStart w:id="57" w:name="_Toc19132708"/>
+      <w:bookmarkStart w:id="58" w:name="_Toc19387891"/>
+      <w:bookmarkStart w:id="59" w:name="_Toc21166990"/>
+      <w:bookmarkStart w:id="60" w:name="_Toc68091477"/>
+      <w:bookmarkStart w:id="61" w:name="_Toc69215835"/>
+      <w:bookmarkStart w:id="62" w:name="_Toc69215889"/>
       <w:r>
         <w:rPr>
           <w:color w:val="000000"/>
         </w:rPr>
         <w:t>Phần nội dung trình bày trong đồ án sử dụng Font chữ Times New Roman cỡ 13, hệ soạn thảo Microsoft Word; mật độ chữ bình thường, không được nén hoặc kéo dãn khoảng cách giữa các chữ; giãn dòng đặt ở chế độ 1,5 lines; lề trên 3cm; lề dưới 3,0cm; lề trái 3,5cm, lề phải 2cm. Số trang được đánh ở giữa, phía dưới trang giấy.</w:t>
       </w:r>
-      <w:bookmarkEnd w:id="56"/>
       <w:bookmarkEnd w:id="57"/>
       <w:bookmarkEnd w:id="58"/>
       <w:bookmarkEnd w:id="59"/>
       <w:bookmarkEnd w:id="60"/>
       <w:bookmarkEnd w:id="61"/>
+      <w:bookmarkEnd w:id="62"/>
     </w:p>
     <w:p>
       <w:pPr>
@@ -15047,24 +15111,24 @@
           <w:color w:val="000000"/>
         </w:rPr>
       </w:pPr>
-      <w:bookmarkStart w:id="62" w:name="_Toc19132709"/>
-      <w:bookmarkStart w:id="63" w:name="_Toc19387892"/>
-      <w:bookmarkStart w:id="64" w:name="_Toc21166991"/>
-      <w:bookmarkStart w:id="65" w:name="_Toc68091478"/>
-      <w:bookmarkStart w:id="66" w:name="_Toc69215836"/>
-      <w:bookmarkStart w:id="67" w:name="_Toc69215890"/>
+      <w:bookmarkStart w:id="63" w:name="_Toc19132709"/>
+      <w:bookmarkStart w:id="64" w:name="_Toc19387892"/>
+      <w:bookmarkStart w:id="65" w:name="_Toc21166991"/>
+      <w:bookmarkStart w:id="66" w:name="_Toc68091478"/>
+      <w:bookmarkStart w:id="67" w:name="_Toc69215836"/>
+      <w:bookmarkStart w:id="68" w:name="_Toc69215890"/>
       <w:r>
         <w:rPr>
           <w:color w:val="000000"/>
         </w:rPr>
         <w:t>Cách ghi trích dẫn tài liệu tham khảo: Cuối đoạn trích dẫn đánh số thứ tự tài liệu tham khảo (ví dụ: [1]: tham khảo tài liệu số 1; [3,4,8]: tham khảo 3 tài liệu số 3, 4, 8).</w:t>
       </w:r>
-      <w:bookmarkEnd w:id="62"/>
       <w:bookmarkEnd w:id="63"/>
       <w:bookmarkEnd w:id="64"/>
       <w:bookmarkEnd w:id="65"/>
       <w:bookmarkEnd w:id="66"/>
       <w:bookmarkEnd w:id="67"/>
+      <w:bookmarkEnd w:id="68"/>
     </w:p>
     <w:p>
       <w:pPr>
@@ -15073,24 +15137,24 @@
           <w:color w:val="000000"/>
         </w:rPr>
       </w:pPr>
-      <w:bookmarkStart w:id="68" w:name="_Toc19132710"/>
-      <w:bookmarkStart w:id="69" w:name="_Toc19387893"/>
-      <w:bookmarkStart w:id="70" w:name="_Toc21166992"/>
-      <w:bookmarkStart w:id="71" w:name="_Toc68091479"/>
-      <w:bookmarkStart w:id="72" w:name="_Toc69215837"/>
-      <w:bookmarkStart w:id="73" w:name="_Toc69215891"/>
+      <w:bookmarkStart w:id="69" w:name="_Toc19132710"/>
+      <w:bookmarkStart w:id="70" w:name="_Toc19387893"/>
+      <w:bookmarkStart w:id="71" w:name="_Toc21166992"/>
+      <w:bookmarkStart w:id="72" w:name="_Toc68091479"/>
+      <w:bookmarkStart w:id="73" w:name="_Toc69215837"/>
+      <w:bookmarkStart w:id="74" w:name="_Toc69215891"/>
       <w:r>
         <w:rPr>
           <w:color w:val="000000"/>
         </w:rPr>
         <w:t>Tuyệt đối không được tẩy, xoá, sửa chữa trong đồ án.</w:t>
       </w:r>
-      <w:bookmarkEnd w:id="68"/>
       <w:bookmarkEnd w:id="69"/>
       <w:bookmarkEnd w:id="70"/>
       <w:bookmarkEnd w:id="71"/>
       <w:bookmarkEnd w:id="72"/>
       <w:bookmarkEnd w:id="73"/>
+      <w:bookmarkEnd w:id="74"/>
     </w:p>
     <w:p>
       <w:pPr>
@@ -15099,24 +15163,24 @@
           <w:color w:val="000000"/>
         </w:rPr>
       </w:pPr>
-      <w:bookmarkStart w:id="74" w:name="_Toc19132711"/>
-      <w:bookmarkStart w:id="75" w:name="_Toc19387894"/>
-      <w:bookmarkStart w:id="76" w:name="_Toc21166993"/>
-      <w:bookmarkStart w:id="77" w:name="_Toc68091480"/>
-      <w:bookmarkStart w:id="78" w:name="_Toc69215838"/>
-      <w:bookmarkStart w:id="79" w:name="_Toc69215892"/>
+      <w:bookmarkStart w:id="75" w:name="_Toc19132711"/>
+      <w:bookmarkStart w:id="76" w:name="_Toc19387894"/>
+      <w:bookmarkStart w:id="77" w:name="_Toc21166993"/>
+      <w:bookmarkStart w:id="78" w:name="_Toc68091480"/>
+      <w:bookmarkStart w:id="79" w:name="_Toc69215838"/>
+      <w:bookmarkStart w:id="80" w:name="_Toc69215892"/>
       <w:r>
         <w:rPr>
           <w:color w:val="000000"/>
         </w:rPr>
         <w:t>Quy cách trình bày</w:t>
       </w:r>
-      <w:bookmarkEnd w:id="74"/>
       <w:bookmarkEnd w:id="75"/>
       <w:bookmarkEnd w:id="76"/>
       <w:bookmarkEnd w:id="77"/>
       <w:bookmarkEnd w:id="78"/>
       <w:bookmarkEnd w:id="79"/>
+      <w:bookmarkEnd w:id="80"/>
     </w:p>
     <w:tbl>
       <w:tblPr>
@@ -15252,11 +15316,11 @@
               <w:pStyle w:val="Nidung"/>
               <w:ind w:firstLine="0"/>
             </w:pPr>
-            <w:bookmarkStart w:id="80" w:name="OLE_LINK1"/>
+            <w:bookmarkStart w:id="81" w:name="OLE_LINK1"/>
             <w:r>
               <w:t>Times New Roman</w:t>
             </w:r>
-            <w:bookmarkEnd w:id="80"/>
+            <w:bookmarkEnd w:id="81"/>
           </w:p>
         </w:tc>
         <w:tc>
@@ -17050,7 +17114,7 @@
 </file>
 
 <file path=word/endnotes.xml><?xml version="1.0" encoding="utf-8"?>
-<w:endnotes xmlns:wpc="http://schemas.microsoft.com/office/word/2010/wordprocessingCanvas" xmlns:cx="http://schemas.microsoft.com/office/drawing/2014/chartex" xmlns:cx1="http://schemas.microsoft.com/office/drawing/2015/9/8/chartex" xmlns:cx2="http://schemas.microsoft.com/office/drawing/2015/10/21/chartex" xmlns:cx3="http://schemas.microsoft.com/office/drawing/2016/5/9/chartex" xmlns:cx4="http://schemas.microsoft.com/office/drawing/2016/5/10/chartex" xmlns:cx5="http://schemas.microsoft.com/office/drawing/2016/5/11/chartex" xmlns:cx6="http://schemas.microsoft.com/office/drawing/2016/5/12/chartex" xmlns:cx7="http://schemas.microsoft.com/office/drawing/2016/5/13/chartex" xmlns:cx8="http://schemas.microsoft.com/office/drawing/2016/5/14/chartex" xmlns:mc="http://schemas.openxmlformats.org/markup-compatibility/2006" xmlns:aink="http://schemas.microsoft.com/office/drawing/2016/ink" xmlns:am3d="http://schemas.microsoft.com/office/drawing/2017/model3d" xmlns:o="urn:schemas-microsoft-com:office:office" xmlns:oel="http://schemas.microsoft.com/office/2019/extlst" xmlns:r="http://schemas.openxmlformats.org/officeDocument/2006/relationships" xmlns:m="http://schemas.openxmlformats.org/officeDocument/2006/math" xmlns:v="urn:schemas-microsoft-com:vml" xmlns:wp14="http://schemas.microsoft.com/office/word/2010/wordprocessingDrawing" xmlns:wp="http://schemas.openxmlformats.org/drawingml/2006/wordprocessingDrawing" xmlns:w10="urn:schemas-microsoft-com:office:word" xmlns:w="http://schemas.openxmlformats.org/wordprocessingml/2006/main" xmlns:w14="http://schemas.microsoft.com/office/word/2010/wordml" xmlns:w15="http://schemas.microsoft.com/office/word/2012/wordml" xmlns:w16cex="http://schemas.microsoft.com/office/word/2018/wordml/cex" xmlns:w16cid="http://schemas.microsoft.com/office/word/2016/wordml/cid" xmlns:w16="http://schemas.microsoft.com/office/word/2018/wordml" xmlns:w16du="http://schemas.microsoft.com/office/word/2023/wordml/word16du" xmlns:w16sdtdh="http://schemas.microsoft.com/office/word/2020/wordml/sdtdatahash" xmlns:w16sdtfl="http://schemas.microsoft.com/office/word/2024/wordml/sdtformatlock" xmlns:w16se="http://schemas.microsoft.com/office/word/2015/wordml/symex" xmlns:wpg="http://schemas.microsoft.com/office/word/2010/wordprocessingGroup" xmlns:wpi="http://schemas.microsoft.com/office/word/2010/wordprocessingInk" xmlns:wne="http://schemas.microsoft.com/office/word/2006/wordml" xmlns:wps="http://schemas.microsoft.com/office/word/2010/wordprocessingShape" mc:Ignorable="w14 w15 w16se w16cid w16 w16cex w16sdtdh w16sdtfl w16du wp14">
+<w:endnotes xmlns:wpc="http://schemas.microsoft.com/office/word/2010/wordprocessingCanvas" xmlns:mc="http://schemas.openxmlformats.org/markup-compatibility/2006" xmlns:o="urn:schemas-microsoft-com:office:office" xmlns:r="http://schemas.openxmlformats.org/officeDocument/2006/relationships" xmlns:m="http://schemas.openxmlformats.org/officeDocument/2006/math" xmlns:v="urn:schemas-microsoft-com:vml" xmlns:wp14="http://schemas.microsoft.com/office/word/2010/wordprocessingDrawing" xmlns:wp="http://schemas.openxmlformats.org/drawingml/2006/wordprocessingDrawing" xmlns:w10="urn:schemas-microsoft-com:office:word" xmlns:w="http://schemas.openxmlformats.org/wordprocessingml/2006/main" xmlns:w14="http://schemas.microsoft.com/office/word/2010/wordml" xmlns:w15="http://schemas.microsoft.com/office/word/2012/wordml" xmlns:wpg="http://schemas.microsoft.com/office/word/2010/wordprocessingGroup" xmlns:wpi="http://schemas.microsoft.com/office/word/2010/wordprocessingInk" xmlns:wne="http://schemas.microsoft.com/office/word/2006/wordml" xmlns:wps="http://schemas.microsoft.com/office/word/2010/wordprocessingShape" mc:Ignorable="w14 w15 wp14">
   <w:endnote w:type="separator" w:id="-1">
     <w:p>
       <w:pPr>
@@ -17075,7 +17139,7 @@
 </file>
 
 <file path=word/footer1.xml><?xml version="1.0" encoding="utf-8"?>
-<w:ftr xmlns:wpc="http://schemas.microsoft.com/office/word/2010/wordprocessingCanvas" xmlns:cx="http://schemas.microsoft.com/office/drawing/2014/chartex" xmlns:cx1="http://schemas.microsoft.com/office/drawing/2015/9/8/chartex" xmlns:cx2="http://schemas.microsoft.com/office/drawing/2015/10/21/chartex" xmlns:cx3="http://schemas.microsoft.com/office/drawing/2016/5/9/chartex" xmlns:cx4="http://schemas.microsoft.com/office/drawing/2016/5/10/chartex" xmlns:cx5="http://schemas.microsoft.com/office/drawing/2016/5/11/chartex" xmlns:cx6="http://schemas.microsoft.com/office/drawing/2016/5/12/chartex" xmlns:cx7="http://schemas.microsoft.com/office/drawing/2016/5/13/chartex" xmlns:cx8="http://schemas.microsoft.com/office/drawing/2016/5/14/chartex" xmlns:mc="http://schemas.openxmlformats.org/markup-compatibility/2006" xmlns:aink="http://schemas.microsoft.com/office/drawing/2016/ink" xmlns:am3d="http://schemas.microsoft.com/office/drawing/2017/model3d" xmlns:o="urn:schemas-microsoft-com:office:office" xmlns:oel="http://schemas.microsoft.com/office/2019/extlst" xmlns:r="http://schemas.openxmlformats.org/officeDocument/2006/relationships" xmlns:m="http://schemas.openxmlformats.org/officeDocument/2006/math" xmlns:v="urn:schemas-microsoft-com:vml" xmlns:wp14="http://schemas.microsoft.com/office/word/2010/wordprocessingDrawing" xmlns:wp="http://schemas.openxmlformats.org/drawingml/2006/wordprocessingDrawing" xmlns:w10="urn:schemas-microsoft-com:office:word" xmlns:w="http://schemas.openxmlformats.org/wordprocessingml/2006/main" xmlns:w14="http://schemas.microsoft.com/office/word/2010/wordml" xmlns:w15="http://schemas.microsoft.com/office/word/2012/wordml" xmlns:w16cex="http://schemas.microsoft.com/office/word/2018/wordml/cex" xmlns:w16cid="http://schemas.microsoft.com/office/word/2016/wordml/cid" xmlns:w16="http://schemas.microsoft.com/office/word/2018/wordml" xmlns:w16du="http://schemas.microsoft.com/office/word/2023/wordml/word16du" xmlns:w16sdtdh="http://schemas.microsoft.com/office/word/2020/wordml/sdtdatahash" xmlns:w16sdtfl="http://schemas.microsoft.com/office/word/2024/wordml/sdtformatlock" xmlns:w16se="http://schemas.microsoft.com/office/word/2015/wordml/symex" xmlns:wpg="http://schemas.microsoft.com/office/word/2010/wordprocessingGroup" xmlns:wpi="http://schemas.microsoft.com/office/word/2010/wordprocessingInk" xmlns:wne="http://schemas.microsoft.com/office/word/2006/wordml" xmlns:wps="http://schemas.microsoft.com/office/word/2010/wordprocessingShape" mc:Ignorable="w14 w15 w16se w16cid w16 w16cex w16sdtdh w16sdtfl w16du wp14">
+<w:ftr xmlns:wpc="http://schemas.microsoft.com/office/word/2010/wordprocessingCanvas" xmlns:mc="http://schemas.openxmlformats.org/markup-compatibility/2006" xmlns:o="urn:schemas-microsoft-com:office:office" xmlns:r="http://schemas.openxmlformats.org/officeDocument/2006/relationships" xmlns:m="http://schemas.openxmlformats.org/officeDocument/2006/math" xmlns:v="urn:schemas-microsoft-com:vml" xmlns:wp14="http://schemas.microsoft.com/office/word/2010/wordprocessingDrawing" xmlns:wp="http://schemas.openxmlformats.org/drawingml/2006/wordprocessingDrawing" xmlns:w10="urn:schemas-microsoft-com:office:word" xmlns:w="http://schemas.openxmlformats.org/wordprocessingml/2006/main" xmlns:w14="http://schemas.microsoft.com/office/word/2010/wordml" xmlns:w15="http://schemas.microsoft.com/office/word/2012/wordml" xmlns:wpg="http://schemas.microsoft.com/office/word/2010/wordprocessingGroup" xmlns:wpi="http://schemas.microsoft.com/office/word/2010/wordprocessingInk" xmlns:wne="http://schemas.microsoft.com/office/word/2006/wordml" xmlns:wps="http://schemas.microsoft.com/office/word/2010/wordprocessingShape" mc:Ignorable="w14 w15 wp14">
   <w:p>
     <w:pPr>
       <w:pStyle w:val="Strang"/>
@@ -17093,7 +17157,7 @@
       <w:rPr>
         <w:noProof/>
       </w:rPr>
-      <w:t>17</w:t>
+      <w:t>23</w:t>
     </w:r>
     <w:r>
       <w:rPr>
@@ -17111,7 +17175,7 @@
 </file>
 
 <file path=word/footnotes.xml><?xml version="1.0" encoding="utf-8"?>
-<w:footnotes xmlns:wpc="http://schemas.microsoft.com/office/word/2010/wordprocessingCanvas" xmlns:cx="http://schemas.microsoft.com/office/drawing/2014/chartex" xmlns:cx1="http://schemas.microsoft.com/office/drawing/2015/9/8/chartex" xmlns:cx2="http://schemas.microsoft.com/office/drawing/2015/10/21/chartex" xmlns:cx3="http://schemas.microsoft.com/office/drawing/2016/5/9/chartex" xmlns:cx4="http://schemas.microsoft.com/office/drawing/2016/5/10/chartex" xmlns:cx5="http://schemas.microsoft.com/office/drawing/2016/5/11/chartex" xmlns:cx6="http://schemas.microsoft.com/office/drawing/2016/5/12/chartex" xmlns:cx7="http://schemas.microsoft.com/office/drawing/2016/5/13/chartex" xmlns:cx8="http://schemas.microsoft.com/office/drawing/2016/5/14/chartex" xmlns:mc="http://schemas.openxmlformats.org/markup-compatibility/2006" xmlns:aink="http://schemas.microsoft.com/office/drawing/2016/ink" xmlns:am3d="http://schemas.microsoft.com/office/drawing/2017/model3d" xmlns:o="urn:schemas-microsoft-com:office:office" xmlns:oel="http://schemas.microsoft.com/office/2019/extlst" xmlns:r="http://schemas.openxmlformats.org/officeDocument/2006/relationships" xmlns:m="http://schemas.openxmlformats.org/officeDocument/2006/math" xmlns:v="urn:schemas-microsoft-com:vml" xmlns:wp14="http://schemas.microsoft.com/office/word/2010/wordprocessingDrawing" xmlns:wp="http://schemas.openxmlformats.org/drawingml/2006/wordprocessingDrawing" xmlns:w10="urn:schemas-microsoft-com:office:word" xmlns:w="http://schemas.openxmlformats.org/wordprocessingml/2006/main" xmlns:w14="http://schemas.microsoft.com/office/word/2010/wordml" xmlns:w15="http://schemas.microsoft.com/office/word/2012/wordml" xmlns:w16cex="http://schemas.microsoft.com/office/word/2018/wordml/cex" xmlns:w16cid="http://schemas.microsoft.com/office/word/2016/wordml/cid" xmlns:w16="http://schemas.microsoft.com/office/word/2018/wordml" xmlns:w16du="http://schemas.microsoft.com/office/word/2023/wordml/word16du" xmlns:w16sdtdh="http://schemas.microsoft.com/office/word/2020/wordml/sdtdatahash" xmlns:w16sdtfl="http://schemas.microsoft.com/office/word/2024/wordml/sdtformatlock" xmlns:w16se="http://schemas.microsoft.com/office/word/2015/wordml/symex" xmlns:wpg="http://schemas.microsoft.com/office/word/2010/wordprocessingGroup" xmlns:wpi="http://schemas.microsoft.com/office/word/2010/wordprocessingInk" xmlns:wne="http://schemas.microsoft.com/office/word/2006/wordml" xmlns:wps="http://schemas.microsoft.com/office/word/2010/wordprocessingShape" mc:Ignorable="w14 w15 w16se w16cid w16 w16cex w16sdtdh w16sdtfl w16du wp14">
+<w:footnotes xmlns:wpc="http://schemas.microsoft.com/office/word/2010/wordprocessingCanvas" xmlns:mc="http://schemas.openxmlformats.org/markup-compatibility/2006" xmlns:o="urn:schemas-microsoft-com:office:office" xmlns:r="http://schemas.openxmlformats.org/officeDocument/2006/relationships" xmlns:m="http://schemas.openxmlformats.org/officeDocument/2006/math" xmlns:v="urn:schemas-microsoft-com:vml" xmlns:wp14="http://schemas.microsoft.com/office/word/2010/wordprocessingDrawing" xmlns:wp="http://schemas.openxmlformats.org/drawingml/2006/wordprocessingDrawing" xmlns:w10="urn:schemas-microsoft-com:office:word" xmlns:w="http://schemas.openxmlformats.org/wordprocessingml/2006/main" xmlns:w14="http://schemas.microsoft.com/office/word/2010/wordml" xmlns:w15="http://schemas.microsoft.com/office/word/2012/wordml" xmlns:wpg="http://schemas.microsoft.com/office/word/2010/wordprocessingGroup" xmlns:wpi="http://schemas.microsoft.com/office/word/2010/wordprocessingInk" xmlns:wne="http://schemas.microsoft.com/office/word/2006/wordml" xmlns:wps="http://schemas.microsoft.com/office/word/2010/wordprocessingShape" mc:Ignorable="w14 w15 wp14">
   <w:footnote w:type="separator" w:id="-1">
     <w:p>
       <w:pPr>
@@ -17136,7 +17200,7 @@
 </file>
 
 <file path=word/numbering.xml><?xml version="1.0" encoding="utf-8"?>
-<w:numbering xmlns:wpc="http://schemas.microsoft.com/office/word/2010/wordprocessingCanvas" xmlns:cx="http://schemas.microsoft.com/office/drawing/2014/chartex" xmlns:cx1="http://schemas.microsoft.com/office/drawing/2015/9/8/chartex" xmlns:cx2="http://schemas.microsoft.com/office/drawing/2015/10/21/chartex" xmlns:cx3="http://schemas.microsoft.com/office/drawing/2016/5/9/chartex" xmlns:cx4="http://schemas.microsoft.com/office/drawing/2016/5/10/chartex" xmlns:cx5="http://schemas.microsoft.com/office/drawing/2016/5/11/chartex" xmlns:cx6="http://schemas.microsoft.com/office/drawing/2016/5/12/chartex" xmlns:cx7="http://schemas.microsoft.com/office/drawing/2016/5/13/chartex" xmlns:cx8="http://schemas.microsoft.com/office/drawing/2016/5/14/chartex" xmlns:mc="http://schemas.openxmlformats.org/markup-compatibility/2006" xmlns:aink="http://schemas.microsoft.com/office/drawing/2016/ink" xmlns:am3d="http://schemas.microsoft.com/office/drawing/2017/model3d" xmlns:o="urn:schemas-microsoft-com:office:office" xmlns:oel="http://schemas.microsoft.com/office/2019/extlst" xmlns:r="http://schemas.openxmlformats.org/officeDocument/2006/relationships" xmlns:m="http://schemas.openxmlformats.org/officeDocument/2006/math" xmlns:v="urn:schemas-microsoft-com:vml" xmlns:wp14="http://schemas.microsoft.com/office/word/2010/wordprocessingDrawing" xmlns:wp="http://schemas.openxmlformats.org/drawingml/2006/wordprocessingDrawing" xmlns:w10="urn:schemas-microsoft-com:office:word" xmlns:w="http://schemas.openxmlformats.org/wordprocessingml/2006/main" xmlns:w14="http://schemas.microsoft.com/office/word/2010/wordml" xmlns:w15="http://schemas.microsoft.com/office/word/2012/wordml" xmlns:w16cex="http://schemas.microsoft.com/office/word/2018/wordml/cex" xmlns:w16cid="http://schemas.microsoft.com/office/word/2016/wordml/cid" xmlns:w16="http://schemas.microsoft.com/office/word/2018/wordml" xmlns:w16du="http://schemas.microsoft.com/office/word/2023/wordml/word16du" xmlns:w16sdtdh="http://schemas.microsoft.com/office/word/2020/wordml/sdtdatahash" xmlns:w16sdtfl="http://schemas.microsoft.com/office/word/2024/wordml/sdtformatlock" xmlns:w16se="http://schemas.microsoft.com/office/word/2015/wordml/symex" xmlns:wpg="http://schemas.microsoft.com/office/word/2010/wordprocessingGroup" xmlns:wpi="http://schemas.microsoft.com/office/word/2010/wordprocessingInk" xmlns:wne="http://schemas.microsoft.com/office/word/2006/wordml" xmlns:wps="http://schemas.microsoft.com/office/word/2010/wordprocessingShape" mc:Ignorable="w14 w15 w16se w16cid w16 w16cex w16sdtdh w16sdtfl w16du wp14">
+<w:numbering xmlns:wpc="http://schemas.microsoft.com/office/word/2010/wordprocessingCanvas" xmlns:mc="http://schemas.openxmlformats.org/markup-compatibility/2006" xmlns:o="urn:schemas-microsoft-com:office:office" xmlns:r="http://schemas.openxmlformats.org/officeDocument/2006/relationships" xmlns:m="http://schemas.openxmlformats.org/officeDocument/2006/math" xmlns:v="urn:schemas-microsoft-com:vml" xmlns:wp14="http://schemas.microsoft.com/office/word/2010/wordprocessingDrawing" xmlns:wp="http://schemas.openxmlformats.org/drawingml/2006/wordprocessingDrawing" xmlns:w10="urn:schemas-microsoft-com:office:word" xmlns:w="http://schemas.openxmlformats.org/wordprocessingml/2006/main" xmlns:w14="http://schemas.microsoft.com/office/word/2010/wordml" xmlns:w15="http://schemas.microsoft.com/office/word/2012/wordml" xmlns:wpg="http://schemas.microsoft.com/office/word/2010/wordprocessingGroup" xmlns:wpi="http://schemas.microsoft.com/office/word/2010/wordprocessingInk" xmlns:wne="http://schemas.microsoft.com/office/word/2006/wordml" xmlns:wps="http://schemas.microsoft.com/office/word/2010/wordprocessingShape" mc:Ignorable="w14 w15 wp14">
   <w:abstractNum w:abstractNumId="0" w15:restartNumberingAfterBreak="0">
     <w:nsid w:val="03BE2F06"/>
     <w:multiLevelType w:val="hybridMultilevel"/>
@@ -19127,71 +19191,71 @@
       </w:pPr>
     </w:lvl>
   </w:abstractNum>
-  <w:num w:numId="1" w16cid:durableId="1124540339">
+  <w:num w:numId="1">
     <w:abstractNumId w:val="15"/>
   </w:num>
-  <w:num w:numId="2" w16cid:durableId="1565482745">
+  <w:num w:numId="2">
     <w:abstractNumId w:val="5"/>
   </w:num>
-  <w:num w:numId="3" w16cid:durableId="622540432">
+  <w:num w:numId="3">
     <w:abstractNumId w:val="11"/>
   </w:num>
-  <w:num w:numId="4" w16cid:durableId="1890412461">
+  <w:num w:numId="4">
     <w:abstractNumId w:val="1"/>
   </w:num>
-  <w:num w:numId="5" w16cid:durableId="1591161544">
+  <w:num w:numId="5">
     <w:abstractNumId w:val="3"/>
   </w:num>
-  <w:num w:numId="6" w16cid:durableId="1149320956">
+  <w:num w:numId="6">
     <w:abstractNumId w:val="9"/>
   </w:num>
-  <w:num w:numId="7" w16cid:durableId="1023632671">
+  <w:num w:numId="7">
     <w:abstractNumId w:val="2"/>
   </w:num>
-  <w:num w:numId="8" w16cid:durableId="2031948650">
+  <w:num w:numId="8">
     <w:abstractNumId w:val="4"/>
   </w:num>
-  <w:num w:numId="9" w16cid:durableId="1528837937">
+  <w:num w:numId="9">
     <w:abstractNumId w:val="17"/>
   </w:num>
-  <w:num w:numId="10" w16cid:durableId="1732270166">
+  <w:num w:numId="10">
     <w:abstractNumId w:val="14"/>
   </w:num>
-  <w:num w:numId="11" w16cid:durableId="1512144046">
+  <w:num w:numId="11">
     <w:abstractNumId w:val="11"/>
   </w:num>
-  <w:num w:numId="12" w16cid:durableId="1871526783">
+  <w:num w:numId="12">
     <w:abstractNumId w:val="11"/>
   </w:num>
-  <w:num w:numId="13" w16cid:durableId="103040158">
+  <w:num w:numId="13">
     <w:abstractNumId w:val="6"/>
   </w:num>
-  <w:num w:numId="14" w16cid:durableId="1184978535">
+  <w:num w:numId="14">
     <w:abstractNumId w:val="13"/>
   </w:num>
-  <w:num w:numId="15" w16cid:durableId="232853951">
+  <w:num w:numId="15">
     <w:abstractNumId w:val="12"/>
   </w:num>
-  <w:num w:numId="16" w16cid:durableId="51928434">
+  <w:num w:numId="16">
     <w:abstractNumId w:val="8"/>
   </w:num>
-  <w:num w:numId="17" w16cid:durableId="1238055312">
+  <w:num w:numId="17">
     <w:abstractNumId w:val="0"/>
   </w:num>
-  <w:num w:numId="18" w16cid:durableId="1811511320">
+  <w:num w:numId="18">
     <w:abstractNumId w:val="16"/>
   </w:num>
-  <w:num w:numId="19" w16cid:durableId="1967930881">
+  <w:num w:numId="19">
     <w:abstractNumId w:val="10"/>
   </w:num>
-  <w:num w:numId="20" w16cid:durableId="125776352">
+  <w:num w:numId="20">
     <w:abstractNumId w:val="7"/>
   </w:num>
 </w:numbering>
 </file>
 
 <file path=word/styles.xml><?xml version="1.0" encoding="utf-8"?>
-<w:styles xmlns:mc="http://schemas.openxmlformats.org/markup-compatibility/2006" xmlns:r="http://schemas.openxmlformats.org/officeDocument/2006/relationships" xmlns:w="http://schemas.openxmlformats.org/wordprocessingml/2006/main" xmlns:w14="http://schemas.microsoft.com/office/word/2010/wordml" xmlns:w15="http://schemas.microsoft.com/office/word/2012/wordml" xmlns:w16cex="http://schemas.microsoft.com/office/word/2018/wordml/cex" xmlns:w16cid="http://schemas.microsoft.com/office/word/2016/wordml/cid" xmlns:w16="http://schemas.microsoft.com/office/word/2018/wordml" xmlns:w16du="http://schemas.microsoft.com/office/word/2023/wordml/word16du" xmlns:w16sdtdh="http://schemas.microsoft.com/office/word/2020/wordml/sdtdatahash" xmlns:w16sdtfl="http://schemas.microsoft.com/office/word/2024/wordml/sdtformatlock" xmlns:w16se="http://schemas.microsoft.com/office/word/2015/wordml/symex" mc:Ignorable="w14 w15 w16se w16cid w16 w16cex w16sdtdh w16sdtfl w16du">
+<w:styles xmlns:mc="http://schemas.openxmlformats.org/markup-compatibility/2006" xmlns:r="http://schemas.openxmlformats.org/officeDocument/2006/relationships" xmlns:w="http://schemas.openxmlformats.org/wordprocessingml/2006/main" xmlns:w14="http://schemas.microsoft.com/office/word/2010/wordml" xmlns:w15="http://schemas.microsoft.com/office/word/2012/wordml" mc:Ignorable="w14 w15">
   <w:docDefaults>
     <w:rPrDefault>
       <w:rPr>
@@ -19207,7 +19271,7 @@
       </w:pPr>
     </w:pPrDefault>
   </w:docDefaults>
-  <w:latentStyles w:defLockedState="0" w:defUIPriority="99" w:defSemiHidden="0" w:defUnhideWhenUsed="0" w:defQFormat="0" w:count="376">
+  <w:latentStyles w:defLockedState="0" w:defUIPriority="99" w:defSemiHidden="0" w:defUnhideWhenUsed="0" w:defQFormat="0" w:count="371">
     <w:lsdException w:name="Normal" w:uiPriority="0" w:qFormat="1"/>
     <w:lsdException w:name="heading 1" w:uiPriority="9" w:qFormat="1"/>
     <w:lsdException w:name="heading 2" w:semiHidden="1" w:uiPriority="9" w:unhideWhenUsed="1" w:qFormat="1"/>
@@ -19579,11 +19643,6 @@
     <w:lsdException w:name="List Table 5 Dark Accent 6" w:uiPriority="50"/>
     <w:lsdException w:name="List Table 6 Colorful Accent 6" w:uiPriority="51"/>
     <w:lsdException w:name="List Table 7 Colorful Accent 6" w:uiPriority="52"/>
-    <w:lsdException w:name="Mention" w:semiHidden="1" w:unhideWhenUsed="1"/>
-    <w:lsdException w:name="Smart Hyperlink" w:semiHidden="1" w:unhideWhenUsed="1"/>
-    <w:lsdException w:name="Hashtag" w:semiHidden="1" w:unhideWhenUsed="1"/>
-    <w:lsdException w:name="Unresolved Mention" w:semiHidden="1" w:unhideWhenUsed="1"/>
-    <w:lsdException w:name="Smart Link" w:semiHidden="1" w:unhideWhenUsed="1"/>
   </w:latentStyles>
   <w:style w:type="paragraph" w:default="1" w:styleId="Normal">
     <w:name w:val="Normal"/>
@@ -19841,6 +19900,7 @@
   <w:style w:type="character" w:default="1" w:styleId="DefaultParagraphFont">
     <w:name w:val="Default Paragraph Font"/>
     <w:uiPriority w:val="1"/>
+    <w:semiHidden/>
     <w:unhideWhenUsed/>
   </w:style>
   <w:style w:type="table" w:default="1" w:styleId="TableNormal">
@@ -20781,7 +20841,7 @@
 </file>
 
 <file path=customXml/itemProps1.xml><?xml version="1.0" encoding="utf-8"?>
-<ds:datastoreItem xmlns:ds="http://schemas.openxmlformats.org/officeDocument/2006/customXml" ds:itemID="{07D0D47F-DC8E-4C78-9BCD-262DE34E175A}">
+<ds:datastoreItem xmlns:ds="http://schemas.openxmlformats.org/officeDocument/2006/customXml" ds:itemID="{69F14E71-C23E-43E5-91F3-8D35388BD828}">
   <ds:schemaRefs>
     <ds:schemaRef ds:uri="http://schemas.openxmlformats.org/officeDocument/2006/bibliography"/>
   </ds:schemaRefs>

</xml_diff>